<commit_message>
Added link to the chatbot
</commit_message>
<xml_diff>
--- a/data/docs/Metrics.docx
+++ b/data/docs/Metrics.docx
@@ -619,11 +619,67 @@
     </w:p>
     <w:p>
       <w:r>
+        <w:rPr>
+          <w:noProof/>
+        </w:rPr>
+        <w:drawing>
+          <wp:inline distT="0" distB="0" distL="0" distR="0" wp14:anchorId="7E357F2C" wp14:editId="7CFEB7FC">
+            <wp:extent cx="3183722" cy="1791801"/>
+            <wp:effectExtent l="0" t="0" r="0" b="0"/>
+            <wp:docPr id="299315216" name="Рисунок 2" descr="How to interpret a confusion matrix for a machine learning model"/>
+            <wp:cNvGraphicFramePr>
+              <a:graphicFrameLocks xmlns:a="http://schemas.openxmlformats.org/drawingml/2006/main" noChangeAspect="1"/>
+            </wp:cNvGraphicFramePr>
+            <a:graphic xmlns:a="http://schemas.openxmlformats.org/drawingml/2006/main">
+              <a:graphicData uri="http://schemas.openxmlformats.org/drawingml/2006/picture">
+                <pic:pic xmlns:pic="http://schemas.openxmlformats.org/drawingml/2006/picture">
+                  <pic:nvPicPr>
+                    <pic:cNvPr id="0" name="Picture 6" descr="How to interpret a confusion matrix for a machine learning model"/>
+                    <pic:cNvPicPr>
+                      <a:picLocks noChangeAspect="1" noChangeArrowheads="1"/>
+                    </pic:cNvPicPr>
+                  </pic:nvPicPr>
+                  <pic:blipFill>
+                    <a:blip r:embed="rId10" cstate="print">
+                      <a:extLst>
+                        <a:ext uri="{28A0092B-C50C-407E-A947-70E740481C1C}">
+                          <a14:useLocalDpi xmlns:a14="http://schemas.microsoft.com/office/drawing/2010/main" val="0"/>
+                        </a:ext>
+                      </a:extLst>
+                    </a:blip>
+                    <a:srcRect/>
+                    <a:stretch>
+                      <a:fillRect/>
+                    </a:stretch>
+                  </pic:blipFill>
+                  <pic:spPr bwMode="auto">
+                    <a:xfrm>
+                      <a:off x="0" y="0"/>
+                      <a:ext cx="3190049" cy="1795362"/>
+                    </a:xfrm>
+                    <a:prstGeom prst="rect">
+                      <a:avLst/>
+                    </a:prstGeom>
+                    <a:noFill/>
+                    <a:ln>
+                      <a:noFill/>
+                    </a:ln>
+                  </pic:spPr>
+                </pic:pic>
+              </a:graphicData>
+            </a:graphic>
+          </wp:inline>
+        </w:drawing>
+      </w:r>
+    </w:p>
+    <w:p>
+      <w:r>
         <w:t>Confusion Matrix as the name suggests gives us a matrix as output and describes the complete performance of the model.</w:t>
       </w:r>
     </w:p>
     <w:p>
       <w:r>
+        <w:lastRenderedPageBreak/>
         <w:t>There are 4 important terms :</w:t>
       </w:r>
     </w:p>
@@ -713,7 +769,6 @@
     </w:p>
     <w:p>
       <w:r>
-        <w:lastRenderedPageBreak/>
         <w:t>Confusion Matrix forms the basis for the other types of metrics.</w:t>
       </w:r>
     </w:p>
@@ -844,7 +899,7 @@
                     </pic:cNvPicPr>
                   </pic:nvPicPr>
                   <pic:blipFill>
-                    <a:blip r:embed="rId10">
+                    <a:blip r:embed="rId11">
                       <a:extLst>
                         <a:ext uri="{28A0092B-C50C-407E-A947-70E740481C1C}">
                           <a14:useLocalDpi xmlns:a14="http://schemas.microsoft.com/office/drawing/2010/main" val="0"/>
@@ -912,7 +967,7 @@
       <w:r>
         <w:t xml:space="preserve"> (true positive rate) is the probability of a positive test result, </w:t>
       </w:r>
-      <w:hyperlink r:id="rId11" w:tooltip="Conditional probability" w:history="1">
+      <w:hyperlink r:id="rId12" w:tooltip="Conditional probability" w:history="1">
         <w:r>
           <w:rPr>
             <w:rStyle w:val="ad"/>
@@ -944,6 +999,10 @@
     </w:p>
     <w:p>
       <w:r>
+        <w:rPr>
+          <w:noProof/>
+        </w:rPr>
+        <w:lastRenderedPageBreak/>
         <w:drawing>
           <wp:inline distT="0" distB="0" distL="0" distR="0" wp14:anchorId="2FD37F80" wp14:editId="5FCF196E">
             <wp:extent cx="1732709" cy="3219450"/>
@@ -960,7 +1019,7 @@
                     <pic:cNvPicPr/>
                   </pic:nvPicPr>
                   <pic:blipFill>
-                    <a:blip r:embed="rId12"/>
+                    <a:blip r:embed="rId13"/>
                     <a:stretch>
                       <a:fillRect/>
                     </a:stretch>
@@ -1002,7 +1061,6 @@
         <w:jc w:val="both"/>
       </w:pPr>
       <w:r>
-        <w:lastRenderedPageBreak/>
         <w:t>R</w:t>
       </w:r>
       <w:r>
@@ -1045,13 +1103,7 @@
         <w:t>(AUC)</w:t>
       </w:r>
       <w:r>
-        <w:t xml:space="preserve"> is one of the most widely used </w:t>
-      </w:r>
-      <w:r>
-        <w:tab/>
-      </w:r>
-      <w:r>
-        <w:t>metrics for evaluation. It is used for binary classification problem. </w:t>
+        <w:t> is one of the most widely used metrics for evaluation. It is used for binary classification problem. </w:t>
       </w:r>
       <w:r>
         <w:rPr>
@@ -1155,7 +1207,7 @@
                     </pic:cNvPicPr>
                   </pic:nvPicPr>
                   <pic:blipFill>
-                    <a:blip r:embed="rId13">
+                    <a:blip r:embed="rId14">
                       <a:extLst>
                         <a:ext uri="{28A0092B-C50C-407E-A947-70E740481C1C}">
                           <a14:useLocalDpi xmlns:a14="http://schemas.microsoft.com/office/drawing/2010/main" val="0"/>
@@ -1258,7 +1310,7 @@
                     </pic:cNvPicPr>
                   </pic:nvPicPr>
                   <pic:blipFill>
-                    <a:blip r:embed="rId14">
+                    <a:blip r:embed="rId15">
                       <a:extLst>
                         <a:ext uri="{28A0092B-C50C-407E-A947-70E740481C1C}">
                           <a14:useLocalDpi xmlns:a14="http://schemas.microsoft.com/office/drawing/2010/main" val="0"/>
@@ -1354,7 +1406,7 @@
                     </pic:cNvPicPr>
                   </pic:nvPicPr>
                   <pic:blipFill>
-                    <a:blip r:embed="rId15">
+                    <a:blip r:embed="rId16">
                       <a:extLst>
                         <a:ext uri="{28A0092B-C50C-407E-A947-70E740481C1C}">
                           <a14:useLocalDpi xmlns:a14="http://schemas.microsoft.com/office/drawing/2010/main" val="0"/>
@@ -1392,6 +1444,7 @@
           <w:i/>
           <w:iCs/>
         </w:rPr>
+        <w:lastRenderedPageBreak/>
         <w:t>False Positive Rate</w:t>
       </w:r>
       <w:r>
@@ -1492,7 +1545,7 @@
                     </pic:cNvPicPr>
                   </pic:nvPicPr>
                   <pic:blipFill>
-                    <a:blip r:embed="rId16">
+                    <a:blip r:embed="rId17">
                       <a:extLst>
                         <a:ext uri="{28A0092B-C50C-407E-A947-70E740481C1C}">
                           <a14:useLocalDpi xmlns:a14="http://schemas.microsoft.com/office/drawing/2010/main" val="0"/>
@@ -1525,6 +1578,9 @@
       </w:r>
     </w:p>
     <w:p>
+      <w:pPr>
+        <w:jc w:val="both"/>
+      </w:pPr>
       <w:r>
         <w:t>As evident, </w:t>
       </w:r>
@@ -1544,7 +1600,6 @@
         <w:pStyle w:val="2"/>
       </w:pPr>
       <w:r>
-        <w:lastRenderedPageBreak/>
         <w:t>AUC using Concordance and Tied Percent</w:t>
       </w:r>
     </w:p>
@@ -1554,6 +1609,7 @@
           <w:ilvl w:val="0"/>
           <w:numId w:val="26"/>
         </w:numPr>
+        <w:jc w:val="both"/>
         <w:rPr>
           <w:lang w:val="ru-RU"/>
         </w:rPr>
@@ -1574,6 +1630,7 @@
           <w:ilvl w:val="0"/>
           <w:numId w:val="26"/>
         </w:numPr>
+        <w:jc w:val="both"/>
       </w:pPr>
       <w:r>
         <w:t>Divide the data into two datasets. One dataset contains observations having actual value of dependent variable with value 1 (i.e. event) and corresponding predicted probability values. And the other dataset contains observations having actual value of dependent variable 0 (non-event) against their predicted probability scores.</w:t>
@@ -1666,6 +1723,7 @@
     </w:p>
     <w:p>
       <w:r>
+        <w:lastRenderedPageBreak/>
         <w:t>Percent Concordant = 100*[(Number of concordant pairs)/Total number of pairs]</w:t>
       </w:r>
       <w:r>
@@ -1831,6 +1889,7 @@
     </w:p>
     <w:p>
       <w:pPr>
+        <w:jc w:val="both"/>
         <w:rPr>
           <w:lang w:eastAsia="ru-RU"/>
         </w:rPr>
@@ -1885,6 +1944,9 @@
       </w:r>
     </w:p>
     <w:p>
+      <w:pPr>
+        <w:jc w:val="both"/>
+      </w:pPr>
       <w:r>
         <w:rPr>
           <w:b/>
@@ -1897,6 +1959,9 @@
       </w:r>
     </w:p>
     <w:p>
+      <w:pPr>
+        <w:jc w:val="both"/>
+      </w:pPr>
       <w:r>
         <w:t xml:space="preserve">The macro-averaged F1 score (or macro F1 score) is computed using the arithmetic mean (aka </w:t>
       </w:r>
@@ -1912,6 +1977,9 @@
       </w:r>
     </w:p>
     <w:p>
+      <w:pPr>
+        <w:jc w:val="both"/>
+      </w:pPr>
       <w:r>
         <w:t xml:space="preserve">This method treats all classes equally regardless of their </w:t>
       </w:r>
@@ -1928,342 +1996,386 @@
     </w:p>
     <w:p>
       <w:pPr>
-        <w:rPr>
-          <w:b/>
-          <w:bCs/>
-        </w:rPr>
-      </w:pPr>
-      <w:r>
-        <w:rPr>
-          <w:b/>
-          <w:bCs/>
-        </w:rPr>
+        <w:jc w:val="both"/>
+        <w:rPr>
+          <w:b/>
+          <w:bCs/>
+        </w:rPr>
+      </w:pPr>
+      <w:r>
+        <w:rPr>
+          <w:b/>
+          <w:bCs/>
+        </w:rPr>
+        <w:t>Weighted Average</w:t>
+      </w:r>
+    </w:p>
+    <w:p>
+      <w:pPr>
+        <w:jc w:val="both"/>
+      </w:pPr>
+      <w:r>
+        <w:t xml:space="preserve">The </w:t>
+      </w:r>
+      <w:r>
+        <w:rPr>
+          <w:b/>
+          <w:bCs/>
+        </w:rPr>
+        <w:t xml:space="preserve">weighted-averaged </w:t>
+      </w:r>
+      <w:r>
+        <w:t xml:space="preserve">F1 score is calculated by taking the mean of all per-class F1 scores </w:t>
+      </w:r>
+      <w:r>
+        <w:rPr>
+          <w:b/>
+          <w:bCs/>
+        </w:rPr>
+        <w:t>while considering each class’s support</w:t>
+      </w:r>
+      <w:r>
+        <w:t>.</w:t>
+      </w:r>
+    </w:p>
+    <w:p>
+      <w:pPr>
+        <w:jc w:val="both"/>
+      </w:pPr>
+      <w:r>
+        <w:t>S</w:t>
+      </w:r>
+      <w:r>
+        <w:rPr>
+          <w:b/>
+          <w:bCs/>
+        </w:rPr>
+        <w:t>upport</w:t>
+      </w:r>
+      <w:r>
+        <w:t xml:space="preserve"> refers to the number of actual occurrences of the class in the dataset. For example, the support value of 1 in </w:t>
+      </w:r>
+      <w:r>
+        <w:rPr>
+          <w:b/>
+          <w:bCs/>
+        </w:rPr>
+        <w:t xml:space="preserve">Boat </w:t>
+      </w:r>
+      <w:r>
+        <w:t>means that there is only one observation with an actual label of Boat.</w:t>
+      </w:r>
+    </w:p>
+    <w:p>
+      <w:pPr>
+        <w:jc w:val="both"/>
+      </w:pPr>
+      <w:r>
+        <w:t>The ‘weight’ essentially refers to the proportion of each class’s support relative to the sum of all support values.</w:t>
+      </w:r>
+    </w:p>
+    <w:p>
+      <w:pPr>
+        <w:jc w:val="both"/>
+      </w:pPr>
+      <w:r>
+        <w:t>With weighted averaging, the output average would have accounted for the contribution of each class as weighted by the number of examples of that given class.</w:t>
+      </w:r>
+    </w:p>
+    <w:p>
+      <w:pPr>
+        <w:jc w:val="both"/>
+        <w:rPr>
+          <w:b/>
+          <w:bCs/>
+        </w:rPr>
+      </w:pPr>
+      <w:r>
+        <w:rPr>
+          <w:b/>
+          <w:bCs/>
+        </w:rPr>
+        <w:t>Micro Average</w:t>
+      </w:r>
+    </w:p>
+    <w:p>
+      <w:pPr>
+        <w:jc w:val="both"/>
+      </w:pPr>
+      <w:r>
+        <w:t xml:space="preserve">Micro averaging computes a </w:t>
+      </w:r>
+      <w:r>
+        <w:rPr>
+          <w:b/>
+          <w:bCs/>
+        </w:rPr>
+        <w:t xml:space="preserve">global average </w:t>
+      </w:r>
+      <w:r>
+        <w:t xml:space="preserve">F1 score by counting the </w:t>
+      </w:r>
+      <w:r>
+        <w:rPr>
+          <w:b/>
+          <w:bCs/>
+        </w:rPr>
+        <w:t>sums</w:t>
+      </w:r>
+      <w:r>
+        <w:t xml:space="preserve"> of the True Positives (</w:t>
+      </w:r>
+      <w:r>
+        <w:rPr>
+          <w:b/>
+          <w:bCs/>
+        </w:rPr>
+        <w:t>TP</w:t>
+      </w:r>
+      <w:r>
+        <w:t>), False Negatives (</w:t>
+      </w:r>
+      <w:r>
+        <w:rPr>
+          <w:b/>
+          <w:bCs/>
+        </w:rPr>
+        <w:t>FN</w:t>
+      </w:r>
+      <w:r>
+        <w:t>), and False Positives (</w:t>
+      </w:r>
+      <w:r>
+        <w:rPr>
+          <w:b/>
+          <w:bCs/>
+        </w:rPr>
+        <w:t>FP</w:t>
+      </w:r>
+      <w:r>
+        <w:t>).</w:t>
+      </w:r>
+    </w:p>
+    <w:p>
+      <w:pPr>
+        <w:jc w:val="both"/>
+      </w:pPr>
+      <w:r>
+        <w:t>We first sum the respective TP, FP, and FN values across all classes and then plug them into the F1 equation to get our micro F1 score.</w:t>
+      </w:r>
+    </w:p>
+    <w:p>
+      <w:pPr>
+        <w:jc w:val="both"/>
+      </w:pPr>
+      <w:r>
+        <w:t xml:space="preserve">In the classification report, you might be wondering why our micro F1 score of </w:t>
+      </w:r>
+      <w:r>
+        <w:rPr>
+          <w:b/>
+          <w:bCs/>
+        </w:rPr>
+        <w:t>0.60</w:t>
+      </w:r>
+      <w:r>
+        <w:t xml:space="preserve"> is displayed as ‘accuracy’ and why there is </w:t>
+      </w:r>
+      <w:r>
+        <w:rPr>
+          <w:b/>
+          <w:bCs/>
+        </w:rPr>
+        <w:t xml:space="preserve">NO row stating </w:t>
+      </w:r>
+      <w:r>
+        <w:t>‘</w:t>
+      </w:r>
+      <w:r>
+        <w:rPr>
+          <w:b/>
+          <w:bCs/>
+        </w:rPr>
+        <w:t>micro avg’</w:t>
+      </w:r>
+      <w:r>
+        <w:t>.</w:t>
+      </w:r>
+    </w:p>
+    <w:p>
+      <w:pPr>
+        <w:jc w:val="both"/>
+      </w:pPr>
+      <w:r>
+        <w:t xml:space="preserve">This is because micro-averaging essentially computes the </w:t>
+      </w:r>
+      <w:r>
+        <w:rPr>
+          <w:b/>
+          <w:bCs/>
+        </w:rPr>
+        <w:t xml:space="preserve">proportion </w:t>
+      </w:r>
+      <w:r>
+        <w:t xml:space="preserve">of </w:t>
+      </w:r>
+      <w:r>
+        <w:rPr>
+          <w:b/>
+          <w:bCs/>
+        </w:rPr>
+        <w:t>correctly classified</w:t>
+      </w:r>
+      <w:r>
+        <w:t xml:space="preserve"> observations out of all observations. If we think about this, this definition is what we use to calculate overall </w:t>
+      </w:r>
+      <w:r>
+        <w:rPr>
+          <w:b/>
+          <w:bCs/>
+        </w:rPr>
+        <w:t>accuracy</w:t>
+      </w:r>
+      <w:r>
+        <w:t>.</w:t>
+      </w:r>
+    </w:p>
+    <w:p>
+      <w:pPr>
+        <w:jc w:val="both"/>
+      </w:pPr>
+      <w:r>
+        <w:rPr>
+          <w:b/>
+          <w:bCs/>
+        </w:rPr>
+        <w:t xml:space="preserve">micro-F1 </w:t>
+      </w:r>
+      <w:r>
+        <w:t>= accuracy = micro-precision = micro-recall</w:t>
+      </w:r>
+    </w:p>
+    <w:p>
+      <w:pPr>
+        <w:pStyle w:val="2"/>
+      </w:pPr>
+      <w:r>
         <w:lastRenderedPageBreak/>
-        <w:t>Weighted Average</w:t>
-      </w:r>
-    </w:p>
-    <w:p>
-      <w:r>
-        <w:t xml:space="preserve">The </w:t>
-      </w:r>
-      <w:r>
-        <w:rPr>
-          <w:b/>
-          <w:bCs/>
-        </w:rPr>
-        <w:t xml:space="preserve">weighted-averaged </w:t>
-      </w:r>
-      <w:r>
-        <w:t xml:space="preserve">F1 score is calculated by taking the mean of all per-class F1 scores </w:t>
-      </w:r>
-      <w:r>
-        <w:rPr>
-          <w:b/>
-          <w:bCs/>
-        </w:rPr>
-        <w:t>while considering each class’s support</w:t>
+        <w:t>Which average should I choose?</w:t>
+      </w:r>
+    </w:p>
+    <w:p>
+      <w:pPr>
+        <w:jc w:val="both"/>
+      </w:pPr>
+      <w:r>
+        <w:t xml:space="preserve">In general, if you are working with an imbalanced dataset where all classes are equally important, using the </w:t>
+      </w:r>
+      <w:r>
+        <w:rPr>
+          <w:b/>
+          <w:bCs/>
+        </w:rPr>
+        <w:t xml:space="preserve">macro </w:t>
+      </w:r>
+      <w:r>
+        <w:t>average would be a good choice as it treats all classes equally.</w:t>
+      </w:r>
+    </w:p>
+    <w:p>
+      <w:pPr>
+        <w:jc w:val="both"/>
+      </w:pPr>
+      <w:r>
+        <w:t>It means that for our example involving the classification of airplanes, boats, and cars, we would use the macro-F1 score.</w:t>
+      </w:r>
+    </w:p>
+    <w:p>
+      <w:pPr>
+        <w:jc w:val="both"/>
+      </w:pPr>
+      <w:r>
+        <w:t xml:space="preserve">If you have an imbalanced dataset but want to assign greater contribution to classes with more examples in the dataset, then the </w:t>
+      </w:r>
+      <w:r>
+        <w:rPr>
+          <w:b/>
+          <w:bCs/>
+        </w:rPr>
+        <w:t xml:space="preserve">weighted </w:t>
+      </w:r>
+      <w:r>
+        <w:t>average is preferred.</w:t>
+      </w:r>
+    </w:p>
+    <w:p>
+      <w:pPr>
+        <w:jc w:val="both"/>
+      </w:pPr>
+      <w:r>
+        <w:t>This is because, in weighted averaging, the contribution of each class to the F1 average is weighted by its size.</w:t>
+      </w:r>
+    </w:p>
+    <w:p>
+      <w:pPr>
+        <w:jc w:val="both"/>
+      </w:pPr>
+      <w:r>
+        <w:t xml:space="preserve">Suppose you have a balanced dataset and want an easily understandable metric for overall performance regardless of the class. In that case, you can go with accuracy, which is essentially our </w:t>
+      </w:r>
+      <w:r>
+        <w:rPr>
+          <w:b/>
+          <w:bCs/>
+        </w:rPr>
+        <w:t>micro</w:t>
+      </w:r>
+      <w:r>
+        <w:t xml:space="preserve"> F1 score.</w:t>
+      </w:r>
+    </w:p>
+    <w:p>
+      <w:pPr>
+        <w:pStyle w:val="2"/>
+      </w:pPr>
+      <w:r>
+        <w:t>Why F1-Score is a Harmonic Mean(HM) of Precision and Recall?</w:t>
+      </w:r>
+    </w:p>
+    <w:p>
+      <w:r>
+        <w:t xml:space="preserve">If </w:t>
+      </w:r>
+      <w:r>
+        <w:t>Precision = 0, Recall = 1</w:t>
+      </w:r>
+      <w:r>
+        <w:t>, their average is</w:t>
+      </w:r>
+      <w:r>
+        <w:t xml:space="preserve"> 0.5</w:t>
+      </w:r>
+      <w:r>
+        <w:t xml:space="preserve"> and </w:t>
+      </w:r>
+      <w:r>
+        <w:t xml:space="preserve">F1 </w:t>
+      </w:r>
+      <w:r>
+        <w:t>is</w:t>
+      </w:r>
+      <w:r>
+        <w:t xml:space="preserve"> 0</w:t>
       </w:r>
       <w:r>
         <w:t>.</w:t>
       </w:r>
     </w:p>
     <w:p>
-      <w:r>
-        <w:t>S</w:t>
-      </w:r>
-      <w:r>
-        <w:rPr>
-          <w:b/>
-          <w:bCs/>
-        </w:rPr>
-        <w:t>upport</w:t>
-      </w:r>
-      <w:r>
-        <w:t xml:space="preserve"> refers to the number of actual occurrences of the class in the dataset. For example, the support value of 1 in </w:t>
-      </w:r>
-      <w:r>
-        <w:rPr>
-          <w:b/>
-          <w:bCs/>
-        </w:rPr>
-        <w:t xml:space="preserve">Boat </w:t>
-      </w:r>
-      <w:r>
-        <w:t>means that there is only one observation with an actual label of Boat.</w:t>
-      </w:r>
-    </w:p>
-    <w:p>
-      <w:r>
-        <w:t>The ‘weight’ essentially refers to the proportion of each class’s support relative to the sum of all support values.</w:t>
-      </w:r>
-    </w:p>
-    <w:p>
-      <w:r>
-        <w:t>With weighted averaging, the output average would have accounted for the contribution of each class as weighted by the number of examples of that given class.</w:t>
-      </w:r>
-    </w:p>
-    <w:p>
-      <w:pPr>
-        <w:rPr>
-          <w:b/>
-          <w:bCs/>
-        </w:rPr>
-      </w:pPr>
-      <w:r>
-        <w:rPr>
-          <w:b/>
-          <w:bCs/>
-        </w:rPr>
-        <w:t>Micro Average</w:t>
-      </w:r>
-    </w:p>
-    <w:p>
-      <w:r>
-        <w:t xml:space="preserve">Micro averaging computes a </w:t>
-      </w:r>
-      <w:r>
-        <w:rPr>
-          <w:b/>
-          <w:bCs/>
-        </w:rPr>
-        <w:t xml:space="preserve">global average </w:t>
-      </w:r>
-      <w:r>
-        <w:t xml:space="preserve">F1 score by counting the </w:t>
-      </w:r>
-      <w:r>
-        <w:rPr>
-          <w:b/>
-          <w:bCs/>
-        </w:rPr>
-        <w:t>sums</w:t>
-      </w:r>
-      <w:r>
-        <w:t xml:space="preserve"> of the True Positives (</w:t>
-      </w:r>
-      <w:r>
-        <w:rPr>
-          <w:b/>
-          <w:bCs/>
-        </w:rPr>
-        <w:t>TP</w:t>
-      </w:r>
-      <w:r>
-        <w:t>), False Negatives (</w:t>
-      </w:r>
-      <w:r>
-        <w:rPr>
-          <w:b/>
-          <w:bCs/>
-        </w:rPr>
-        <w:t>FN</w:t>
-      </w:r>
-      <w:r>
-        <w:t>), and False Positives (</w:t>
-      </w:r>
-      <w:r>
-        <w:rPr>
-          <w:b/>
-          <w:bCs/>
-        </w:rPr>
-        <w:t>FP</w:t>
-      </w:r>
-      <w:r>
-        <w:t>).</w:t>
-      </w:r>
-    </w:p>
-    <w:p>
-      <w:r>
-        <w:t>We first sum the respective TP, FP, and FN values across all classes and then plug them into the F1 equation to get our micro F1 score.</w:t>
-      </w:r>
-    </w:p>
-    <w:p>
-      <w:r>
-        <w:t xml:space="preserve">In the classification report, you might be wondering why our micro F1 score of </w:t>
-      </w:r>
-      <w:r>
-        <w:rPr>
-          <w:b/>
-          <w:bCs/>
-        </w:rPr>
-        <w:t>0.60</w:t>
-      </w:r>
-      <w:r>
-        <w:t xml:space="preserve"> is displayed as ‘accuracy’ and why there is </w:t>
-      </w:r>
-      <w:r>
-        <w:rPr>
-          <w:b/>
-          <w:bCs/>
-        </w:rPr>
-        <w:t xml:space="preserve">NO row stating </w:t>
-      </w:r>
-      <w:r>
-        <w:t>‘</w:t>
-      </w:r>
-      <w:r>
-        <w:rPr>
-          <w:b/>
-          <w:bCs/>
-        </w:rPr>
-        <w:t>micro avg’</w:t>
-      </w:r>
-      <w:r>
-        <w:t>.</w:t>
-      </w:r>
-    </w:p>
-    <w:p>
-      <w:r>
-        <w:t xml:space="preserve">This is because micro-averaging essentially computes the </w:t>
-      </w:r>
-      <w:r>
-        <w:rPr>
-          <w:b/>
-          <w:bCs/>
-        </w:rPr>
-        <w:t xml:space="preserve">proportion </w:t>
-      </w:r>
-      <w:r>
-        <w:t xml:space="preserve">of </w:t>
-      </w:r>
-      <w:r>
-        <w:rPr>
-          <w:b/>
-          <w:bCs/>
-        </w:rPr>
-        <w:t>correctly classified</w:t>
-      </w:r>
-      <w:r>
-        <w:t xml:space="preserve"> observations out of all observations. If we think about this, this definition is what we use to calculate overall </w:t>
-      </w:r>
-      <w:r>
-        <w:rPr>
-          <w:b/>
-          <w:bCs/>
-        </w:rPr>
-        <w:t>accuracy</w:t>
-      </w:r>
-      <w:r>
-        <w:t>.</w:t>
-      </w:r>
-    </w:p>
-    <w:p>
-      <w:r>
-        <w:rPr>
-          <w:b/>
-          <w:bCs/>
-        </w:rPr>
-        <w:t xml:space="preserve">micro-F1 </w:t>
-      </w:r>
-      <w:r>
-        <w:t>= accuracy = micro-precision = micro-recall</w:t>
-      </w:r>
-    </w:p>
-    <w:p>
       <w:pPr>
         <w:pStyle w:val="2"/>
       </w:pPr>
       <w:r>
-        <w:t>Which average should I choose?</w:t>
-      </w:r>
-    </w:p>
-    <w:p>
-      <w:r>
-        <w:t xml:space="preserve">In general, if you are working with an imbalanced dataset where all classes are equally important, using the </w:t>
-      </w:r>
-      <w:r>
-        <w:rPr>
-          <w:b/>
-          <w:bCs/>
-        </w:rPr>
-        <w:t xml:space="preserve">macro </w:t>
-      </w:r>
-      <w:r>
-        <w:t>average would be a good choice as it treats all classes equally.</w:t>
-      </w:r>
-    </w:p>
-    <w:p>
-      <w:r>
-        <w:t>It means that for our example involving the classification of airplanes, boats, and cars, we would use the macro-F1 score.</w:t>
-      </w:r>
-    </w:p>
-    <w:p>
-      <w:r>
-        <w:t xml:space="preserve">If you have an imbalanced dataset but want to assign greater contribution to classes with more examples in the dataset, then the </w:t>
-      </w:r>
-      <w:r>
-        <w:rPr>
-          <w:b/>
-          <w:bCs/>
-        </w:rPr>
-        <w:t xml:space="preserve">weighted </w:t>
-      </w:r>
-      <w:r>
-        <w:t>average is preferred.</w:t>
-      </w:r>
-    </w:p>
-    <w:p>
-      <w:r>
-        <w:t>This is because, in weighted averaging, the contribution of each class to the F1 average is weighted by its size.</w:t>
-      </w:r>
-    </w:p>
-    <w:p>
-      <w:r>
-        <w:t xml:space="preserve">Suppose you have a balanced dataset and want an easily understandable metric for overall performance regardless of the class. In that case, you can go with accuracy, which is essentially our </w:t>
-      </w:r>
-      <w:r>
-        <w:rPr>
-          <w:b/>
-          <w:bCs/>
-        </w:rPr>
-        <w:t>micro</w:t>
-      </w:r>
-      <w:r>
-        <w:t xml:space="preserve"> F1 score.</w:t>
-      </w:r>
-    </w:p>
-    <w:p>
-      <w:pPr>
-        <w:pStyle w:val="2"/>
-      </w:pPr>
-      <w:r>
-        <w:t>Why F1-Score is a Harmonic Mean(HM) of Precision and Recall?</w:t>
-      </w:r>
-    </w:p>
-    <w:p>
-      <w:r>
-        <w:t xml:space="preserve">If </w:t>
-      </w:r>
-      <w:r>
-        <w:t>Precision = 0, Recall = 1</w:t>
-      </w:r>
-      <w:r>
-        <w:t>, their average is</w:t>
-      </w:r>
-      <w:r>
-        <w:t xml:space="preserve"> 0.5</w:t>
-      </w:r>
-      <w:r>
-        <w:t xml:space="preserve"> and </w:t>
-      </w:r>
-      <w:r>
-        <w:t xml:space="preserve">F1 </w:t>
-      </w:r>
-      <w:r>
-        <w:t>is</w:t>
-      </w:r>
-      <w:r>
-        <w:t xml:space="preserve"> 0</w:t>
-      </w:r>
-      <w:r>
-        <w:t>.</w:t>
-      </w:r>
-    </w:p>
-    <w:p>
-      <w:pPr>
-        <w:pStyle w:val="2"/>
-      </w:pPr>
-      <w:r>
         <w:t>What is Average Precision?</w:t>
       </w:r>
     </w:p>
@@ -2273,8 +2385,10 @@
       </w:r>
     </w:p>
     <w:p>
-      <w:r>
-        <w:lastRenderedPageBreak/>
+      <w:pPr>
+        <w:jc w:val="both"/>
+      </w:pPr>
+      <w:r>
         <w:t>AP summarizes the PR Curve to one scalar value. Average precision is high when both precision and recall are high, and low when either of them is low across a range of confidence threshold values. The range for AP is between 0 to 1.</w:t>
       </w:r>
     </w:p>
@@ -2319,7 +2433,7 @@
                     </pic:cNvPicPr>
                   </pic:nvPicPr>
                   <pic:blipFill>
-                    <a:blip r:embed="rId17">
+                    <a:blip r:embed="rId18">
                       <a:extLst>
                         <a:ext uri="{28A0092B-C50C-407E-A947-70E740481C1C}">
                           <a14:useLocalDpi xmlns:a14="http://schemas.microsoft.com/office/drawing/2010/main" val="0"/>
@@ -2355,7 +2469,7 @@
       <w:r>
         <w:t>Mean Average Precision(mAP) is a metric used to evaluate object detection models such as Fast R-CNN, </w:t>
       </w:r>
-      <w:hyperlink r:id="rId18" w:history="1">
+      <w:hyperlink r:id="rId19" w:history="1">
         <w:r>
           <w:rPr>
             <w:rStyle w:val="ad"/>
@@ -2386,7 +2500,7 @@
       <w:r>
         <w:t>the average of AP of each class. However, the interpretation of AP and mAP varies in different contexts. For instance, in the </w:t>
       </w:r>
-      <w:hyperlink r:id="rId19" w:anchor="detection-eval" w:history="1">
+      <w:hyperlink r:id="rId20" w:anchor="detection-eval" w:history="1">
         <w:r>
           <w:rPr>
             <w:rStyle w:val="ad"/>
@@ -2397,7 +2511,7 @@
       <w:r>
         <w:t> of the </w:t>
       </w:r>
-      <w:hyperlink r:id="rId20" w:history="1">
+      <w:hyperlink r:id="rId21" w:history="1">
         <w:r>
           <w:rPr>
             <w:rStyle w:val="ad"/>
@@ -2425,6 +2539,7 @@
           <w:noProof/>
           <w:lang w:val="ru-RU"/>
         </w:rPr>
+        <w:lastRenderedPageBreak/>
         <w:drawing>
           <wp:inline distT="0" distB="0" distL="0" distR="0" wp14:anchorId="438C11F1" wp14:editId="635517A9">
             <wp:extent cx="1914525" cy="847725"/>
@@ -2443,7 +2558,7 @@
                     </pic:cNvPicPr>
                   </pic:nvPicPr>
                   <pic:blipFill>
-                    <a:blip r:embed="rId21">
+                    <a:blip r:embed="rId22">
                       <a:extLst>
                         <a:ext uri="{28A0092B-C50C-407E-A947-70E740481C1C}">
                           <a14:useLocalDpi xmlns:a14="http://schemas.microsoft.com/office/drawing/2010/main" val="0"/>
@@ -2505,7 +2620,7 @@
       <w:r>
         <w:t> is a well-known </w:t>
       </w:r>
-      <w:hyperlink r:id="rId22" w:history="1">
+      <w:hyperlink r:id="rId23" w:history="1">
         <w:r>
           <w:rPr>
             <w:rStyle w:val="ad"/>
@@ -2584,7 +2699,6 @@
     </w:p>
     <w:p>
       <w:r>
-        <w:lastRenderedPageBreak/>
         <w:t>If IoU threshold = </w:t>
       </w:r>
       <w:r>
@@ -2716,7 +2830,11 @@
         <w:t>ROC curve</w:t>
       </w:r>
       <w:r>
-        <w:t> is a plot of the true positive rate (Sensitivity) in function of the false positive rate (100-Specificity) for different cut-off points of a parameter. Each point on the ROC curve represents a sensitivity/specificity pair corresponding to a particular decision threshold. The Area Under the ROC curve (AUC) is a measure of how well a parameter can distinguish between two diagnostic groups (diseased/normal).</w:t>
+        <w:t xml:space="preserve"> is a plot of the true positive rate (Sensitivity) in function of the false positive rate (100-Specificity) for different cut-off points of a parameter. Each point on the ROC curve represents a </w:t>
+      </w:r>
+      <w:r>
+        <w:lastRenderedPageBreak/>
+        <w:t>sensitivity/specificity pair corresponding to a particular decision threshold. The Area Under the ROC curve (AUC) is a measure of how well a parameter can distinguish between two diagnostic groups (diseased/normal).</w:t>
       </w:r>
     </w:p>
     <w:p/>
@@ -2815,7 +2933,6 @@
     </w:p>
     <w:p>
       <w:r>
-        <w:lastRenderedPageBreak/>
         <w:t>The precision-recall is </w:t>
       </w:r>
       <w:r>
@@ -2901,7 +3018,7 @@
                     </pic:cNvPicPr>
                   </pic:nvPicPr>
                   <pic:blipFill>
-                    <a:blip r:embed="rId23">
+                    <a:blip r:embed="rId24">
                       <a:extLst>
                         <a:ext uri="{28A0092B-C50C-407E-A947-70E740481C1C}">
                           <a14:useLocalDpi xmlns:a14="http://schemas.microsoft.com/office/drawing/2010/main" val="0"/>
@@ -2949,6 +3066,7 @@
           <w:noProof/>
           <w:lang w:val="ru-RU"/>
         </w:rPr>
+        <w:lastRenderedPageBreak/>
         <w:drawing>
           <wp:inline distT="0" distB="0" distL="0" distR="0" wp14:anchorId="7BF89F1C" wp14:editId="6E028B36">
             <wp:extent cx="5940425" cy="1951355"/>
@@ -2967,7 +3085,7 @@
                     </pic:cNvPicPr>
                   </pic:nvPicPr>
                   <pic:blipFill>
-                    <a:blip r:embed="rId24">
+                    <a:blip r:embed="rId25">
                       <a:extLst>
                         <a:ext uri="{28A0092B-C50C-407E-A947-70E740481C1C}">
                           <a14:useLocalDpi xmlns:a14="http://schemas.microsoft.com/office/drawing/2010/main" val="0"/>
@@ -3071,7 +3189,6 @@
     </w:p>
     <w:p>
       <w:r>
-        <w:lastRenderedPageBreak/>
         <w:t>Precision-Recall curves should be used when there is a moderate to large class imbalance.</w:t>
       </w:r>
     </w:p>
@@ -3088,8 +3205,20 @@
       </w:r>
     </w:p>
     <w:p>
-      <w:r>
-        <w:t>Perkins and Schisterman [4] stated that the “optimal” cut-point should be chosen as the point which classifies most of the individuals correctly and thus least of them incorrectly. From this point of view, in this study, the Index of Union method is proposed. This method provides an “optimal” cut-point which has maximum sensitivity and specificity values at the same time. In order to find the highest sensitivity and specificity values at the same time, the AUC value is taken as the starting value of them. For example, let AUC value be 0.8. The next step is to look for a cut-point from the coordinates of ROC whose sensitivity and specificity values are simultaneously so close or equal to 0.8. This cut-point is then defined as the “optimal” cut-point. The above criteria correspond to the following equation:The cut-point , which minimizes the  function and the  difference, will be the “optimal” cut-point value.</w:t>
+      <w:pPr>
+        <w:jc w:val="both"/>
+      </w:pPr>
+      <w:r>
+        <w:t>Perkins and Schisterman [4] stated that the “optimal” cut-point should be chosen as the point which classifies most of the individuals correctly and thus least of them incorrectly. From this point of view, in this study, the Index of Union method is proposed. This method provides an “optimal” cut-point which has maximum sensitivity and specificity values at the same time. In order to find the highest sensitivity and specificity values at the same time, the AUC value is taken as the starting value of them. For example, let AUC value be 0.8. The next step is to look for a cut-point from the coordinates of ROC whose sensitivity and specificity values are simultaneously so close or equal to 0.8. This cut-point is then defined as the “optimal” cut-point. The above criteria correspond to the following equation:The cut-point , which minimizes the  function and the  difference, will be the “optimal” cut-point value</w:t>
+      </w:r>
+      <w:r>
+        <w:t>002E</w:t>
+      </w:r>
+      <w:r>
+        <w:rPr>
+          <w:lang w:val="ru-RU"/>
+        </w:rPr>
+        <w:t>ч</w:t>
       </w:r>
     </w:p>
     <w:p>
@@ -3121,7 +3250,7 @@
                     </pic:cNvPicPr>
                   </pic:nvPicPr>
                   <pic:blipFill>
-                    <a:blip r:embed="rId25">
+                    <a:blip r:embed="rId26">
                       <a:extLst>
                         <a:ext uri="{28A0092B-C50C-407E-A947-70E740481C1C}">
                           <a14:useLocalDpi xmlns:a14="http://schemas.microsoft.com/office/drawing/2010/main" val="0"/>
@@ -3155,7 +3284,11 @@
     </w:p>
     <w:p>
       <w:r>
-        <w:t>In other words, the cut-point cˆIU defined by the IU method should satisfy two conditions: (1) sensitivity and specificity obtained at this cut-point should be simultaneously close to the AUC value; (2) the difference between sensitivity and specificity obtained at this cut-point should be minimum. The second condition is not compulsory, but it is an essential condition when multiple cut-points satisfy the equation.</w:t>
+        <w:t xml:space="preserve">In other words, the cut-point cˆIU defined by the IU method should satisfy two conditions: (1) sensitivity and specificity obtained at this cut-point should be simultaneously close to the AUC value; (2) the difference between sensitivity and specificity obtained at this cut-point should be </w:t>
+      </w:r>
+      <w:r>
+        <w:lastRenderedPageBreak/>
+        <w:t>minimum. The second condition is not compulsory, but it is an essential condition when multiple cut-points satisfy the equation.</w:t>
       </w:r>
     </w:p>
     <w:p>
@@ -3274,7 +3407,7 @@
       <w:r>
         <w:t> is the number of forecasting instances. In effect, it is the </w:t>
       </w:r>
-      <w:hyperlink r:id="rId26" w:tooltip="Mean squared error" w:history="1">
+      <w:hyperlink r:id="rId27" w:tooltip="Mean squared error" w:history="1">
         <w:r>
           <w:rPr>
             <w:rStyle w:val="ad"/>
@@ -3310,7 +3443,7 @@
       <w:r>
         <w:t>In simple terms, the score of correct category should be greater than sum of scores of all incorrect categories by some safety margin (usually one). And hence hinge loss is used for </w:t>
       </w:r>
-      <w:hyperlink r:id="rId27" w:history="1">
+      <w:hyperlink r:id="rId28" w:history="1">
         <w:r>
           <w:rPr>
             <w:rStyle w:val="ad"/>
@@ -3321,7 +3454,7 @@
       <w:r>
         <w:t> classification, most notably for </w:t>
       </w:r>
-      <w:hyperlink r:id="rId28" w:history="1">
+      <w:hyperlink r:id="rId29" w:history="1">
         <w:r>
           <w:rPr>
             <w:rStyle w:val="ad"/>
@@ -3332,7 +3465,7 @@
       <w:r>
         <w:t>. Although not </w:t>
       </w:r>
-      <w:hyperlink r:id="rId29" w:history="1">
+      <w:hyperlink r:id="rId30" w:history="1">
         <w:r>
           <w:rPr>
             <w:rStyle w:val="ad"/>
@@ -3355,85 +3488,94 @@
     </w:p>
     <w:p>
       <w:r>
+        <w:t>This is the most common setting for classification problems. Cross-entropy loss increases as the predicted probability diverges from the actual label.</w:t>
+      </w:r>
+    </w:p>
+    <w:p>
+      <w:pPr>
+        <w:pStyle w:val="1"/>
+      </w:pPr>
+      <w:r>
+        <w:t>Regression</w:t>
+      </w:r>
+    </w:p>
+    <w:p>
+      <w:pPr>
+        <w:pStyle w:val="2"/>
+      </w:pPr>
+      <w:r>
+        <w:t xml:space="preserve">List </w:t>
+      </w:r>
+      <w:r>
+        <w:t>Regression Losses</w:t>
+      </w:r>
+    </w:p>
+    <w:p>
+      <w:r>
+        <w:rPr>
+          <w:b/>
+          <w:bCs/>
+        </w:rPr>
+        <w:t>Mean Square Error/Quadratic Loss/L2 Loss</w:t>
+      </w:r>
+    </w:p>
+    <w:p>
+      <w:pPr>
+        <w:jc w:val="both"/>
+      </w:pPr>
+      <w:r>
+        <w:t>As the name suggests, </w:t>
+      </w:r>
+      <w:r>
+        <w:rPr>
+          <w:i/>
+          <w:iCs/>
+        </w:rPr>
+        <w:t>Mean square error</w:t>
+      </w:r>
+      <w:r>
+        <w:t> is measured as the average of squared difference between predictions and actual observations. It’s only concerned with the average magnitude of error irrespective of their direction. However, due to squaring, predictions which are far away from actual values are penalized heavily in comparison to less deviated predictions. Plus MSE has nice mathematical properties which makes it easier to calculate gradients.</w:t>
+      </w:r>
+    </w:p>
+    <w:p>
+      <w:r>
+        <w:rPr>
+          <w:b/>
+          <w:bCs/>
+        </w:rPr>
+        <w:t>Mean Absolute Error/L1 Loss</w:t>
+      </w:r>
+    </w:p>
+    <w:p>
+      <w:pPr>
+        <w:jc w:val="both"/>
+      </w:pPr>
+      <w:r>
+        <w:rPr>
+          <w:i/>
+          <w:iCs/>
+        </w:rPr>
+        <w:t>Mean absolute error</w:t>
+      </w:r>
+      <w:r>
+        <w:t>, on the other hand, is measured as the average of sum of absolute differences between predictions and actual observations. Like MSE, this as well measures the magnitude of error without considering their direction. Unlike MSE, MAE needs more complicated tools such as linear programming to compute the gradients. Plus MAE is more robust to outliers since it does not make use of square.</w:t>
+      </w:r>
+    </w:p>
+    <w:p>
+      <w:r>
+        <w:rPr>
+          <w:b/>
+          <w:bCs/>
+        </w:rPr>
+        <w:t>Mean Bias Error</w:t>
+      </w:r>
+    </w:p>
+    <w:p>
+      <w:pPr>
+        <w:jc w:val="both"/>
+      </w:pPr>
+      <w:r>
         <w:lastRenderedPageBreak/>
-        <w:t>This is the most common setting for classification problems. Cross-entropy loss increases as the predicted probability diverges from the actual label.</w:t>
-      </w:r>
-    </w:p>
-    <w:p>
-      <w:pPr>
-        <w:pStyle w:val="1"/>
-      </w:pPr>
-      <w:r>
-        <w:t>Regression</w:t>
-      </w:r>
-    </w:p>
-    <w:p>
-      <w:pPr>
-        <w:pStyle w:val="2"/>
-      </w:pPr>
-      <w:r>
-        <w:t xml:space="preserve">List </w:t>
-      </w:r>
-      <w:r>
-        <w:t>Regression Losses</w:t>
-      </w:r>
-    </w:p>
-    <w:p>
-      <w:r>
-        <w:rPr>
-          <w:b/>
-          <w:bCs/>
-        </w:rPr>
-        <w:t>Mean Square Error/Quadratic Loss/L2 Loss</w:t>
-      </w:r>
-    </w:p>
-    <w:p>
-      <w:r>
-        <w:t>As the name suggests, </w:t>
-      </w:r>
-      <w:r>
-        <w:rPr>
-          <w:i/>
-          <w:iCs/>
-        </w:rPr>
-        <w:t>Mean square error</w:t>
-      </w:r>
-      <w:r>
-        <w:t> is measured as the average of squared difference between predictions and actual observations. It’s only concerned with the average magnitude of error irrespective of their direction. However, due to squaring, predictions which are far away from actual values are penalized heavily in comparison to less deviated predictions. Plus MSE has nice mathematical properties which makes it easier to calculate gradients.</w:t>
-      </w:r>
-    </w:p>
-    <w:p>
-      <w:r>
-        <w:rPr>
-          <w:b/>
-          <w:bCs/>
-        </w:rPr>
-        <w:t>Mean Absolute Error/L1 Loss</w:t>
-      </w:r>
-    </w:p>
-    <w:p>
-      <w:r>
-        <w:rPr>
-          <w:i/>
-          <w:iCs/>
-        </w:rPr>
-        <w:t>Mean absolute error</w:t>
-      </w:r>
-      <w:r>
-        <w:t>, on the other hand, is measured as the average of sum of absolute differences between predictions and actual observations. Like MSE, this as well measures the magnitude of error without considering their direction. Unlike MSE, MAE needs more complicated tools such as linear programming to compute the gradients. Plus MAE is more robust to outliers since it does not make use of square.</w:t>
-      </w:r>
-    </w:p>
-    <w:p>
-      <w:r>
-        <w:rPr>
-          <w:b/>
-          <w:bCs/>
-        </w:rPr>
-        <w:t>Mean Bias Error</w:t>
-      </w:r>
-    </w:p>
-    <w:p>
-      <w:r>
         <w:t>This is much less common in machine learning domain as compared to it’s counterpart. This is same as MSE with the only difference that we don’t take absolute values. Clearly there’s a need for caution as positive and negative errors could cancel each other out. Although less accurate in practice, it could determine if the model has positive bias or negative bias.</w:t>
       </w:r>
     </w:p>
@@ -3457,6 +3599,7 @@
     </w:p>
     <w:p>
       <w:pPr>
+        <w:jc w:val="both"/>
         <w:rPr>
           <w:lang w:val="ru-RU"/>
         </w:rPr>
@@ -3502,7 +3645,7 @@
                     <pic:cNvPicPr/>
                   </pic:nvPicPr>
                   <pic:blipFill>
-                    <a:blip r:embed="rId30"/>
+                    <a:blip r:embed="rId31"/>
                     <a:stretch>
                       <a:fillRect/>
                     </a:stretch>
@@ -3533,6 +3676,7 @@
     </w:p>
     <w:p>
       <w:pPr>
+        <w:jc w:val="both"/>
         <w:rPr>
           <w:lang w:val="ru-RU"/>
         </w:rPr>
@@ -3552,7 +3696,6 @@
         <w:rPr>
           <w:noProof/>
         </w:rPr>
-        <w:lastRenderedPageBreak/>
         <w:drawing>
           <wp:inline distT="0" distB="0" distL="0" distR="0" wp14:anchorId="588982ED" wp14:editId="6A73F120">
             <wp:extent cx="4676775" cy="1111328"/>
@@ -3569,7 +3712,7 @@
                     <pic:cNvPicPr/>
                   </pic:nvPicPr>
                   <pic:blipFill>
-                    <a:blip r:embed="rId31"/>
+                    <a:blip r:embed="rId32"/>
                     <a:stretch>
                       <a:fillRect/>
                     </a:stretch>
@@ -3599,56 +3742,65 @@
       </w:r>
     </w:p>
     <w:p>
+      <w:pPr>
+        <w:jc w:val="both"/>
+      </w:pPr>
       <w:r>
         <w:t>Root Mean Squared Logarithmic Error is calculated by applying log to the actual and the predicted values and then taking their differences. RMSLE is robust to outliers where the small and the large errors are treated evenly.</w:t>
       </w:r>
     </w:p>
     <w:p>
+      <w:pPr>
+        <w:jc w:val="both"/>
+      </w:pPr>
       <w:r>
         <w:t>It penalizes the model more if the predicted value is less than the actual value while the model is less penalized if the predicted value is more than the actual value. It does not penalize high errors due to the log. Hence the model has a larger penalty for underestimation than overestimation. This can be helpful in situations where we are not bothered by overestimation but underestimation is not acceptable.</w:t>
       </w:r>
     </w:p>
+    <w:p>
+      <w:pPr>
+        <w:jc w:val="center"/>
+      </w:pPr>
+      <w:r>
+        <w:t>RMSLE = √1</w:t>
+      </w:r>
+      <w:r>
+        <w:t>/</w:t>
+      </w:r>
+      <w:r>
+        <w:t>n∑ (log(pi+1)−log(ai+1))</w:t>
+      </w:r>
+      <w:r>
+        <w:t>^2</w:t>
+      </w:r>
+    </w:p>
+    <w:p>
+      <w:r>
+        <w:t>Where:</w:t>
+      </w:r>
+    </w:p>
+    <w:p>
+      <w:r>
+        <w:t>n is the total number of observations in the (public/private) data set,</w:t>
+      </w:r>
+    </w:p>
+    <w:p>
+      <w:r>
+        <w:t>pi is your prediction of target, and</w:t>
+      </w:r>
+    </w:p>
+    <w:p>
+      <w:r>
+        <w:t>ai is the actual target for i</w:t>
+      </w:r>
+    </w:p>
     <w:p/>
     <w:p>
-      <w:r>
-        <w:t>RMSLE = √1</w:t>
-      </w:r>
-      <w:r>
-        <w:t>/</w:t>
-      </w:r>
-      <w:r>
-        <w:t>n∑ (log(pi+1)−log(ai+1))</w:t>
-      </w:r>
-      <w:r>
-        <w:t>^2</w:t>
-      </w:r>
-    </w:p>
-    <w:p>
-      <w:r>
-        <w:t>Where:</w:t>
-      </w:r>
-    </w:p>
-    <w:p>
-      <w:r>
-        <w:t>n is the total number of observations in the (public/private) data set,</w:t>
-      </w:r>
-    </w:p>
-    <w:p>
-      <w:r>
-        <w:t>pi is your prediction of target, and</w:t>
-      </w:r>
-    </w:p>
-    <w:p>
-      <w:r>
-        <w:t>ai is the actual target for i</w:t>
-      </w:r>
-    </w:p>
-    <w:p/>
-    <w:p>
       <w:pPr>
         <w:pStyle w:val="2"/>
       </w:pPr>
       <w:r>
+        <w:lastRenderedPageBreak/>
         <w:t>Can I use my metric as the loss function?</w:t>
       </w:r>
     </w:p>
@@ -3720,7 +3872,6 @@
         <w:jc w:val="both"/>
       </w:pPr>
       <w:r>
-        <w:lastRenderedPageBreak/>
         <w:t>Some objective functions are </w:t>
       </w:r>
       <w:r>
@@ -3800,22 +3951,6 @@
     <w:p>
       <w:r>
         <w:t>Using gradient descent on such function will lead you surely towards the global minima and not get stuck in a local mimimum or saddle point.</w:t>
-      </w:r>
-    </w:p>
-    <w:p>
-      <w:r>
-        <w:t>There are plenty of ressources about convex functions on the internet. I’ll share </w:t>
-      </w:r>
-      <w:hyperlink r:id="rId32" w:history="1">
-        <w:r>
-          <w:rPr>
-            <w:rStyle w:val="ad"/>
-          </w:rPr>
-          <w:t>one</w:t>
-        </w:r>
-      </w:hyperlink>
-      <w:r>
-        <w:t> with you. I personally didn’t get all of it but maybe you will.</w:t>
       </w:r>
     </w:p>
     <w:p>
@@ -4073,6 +4208,7 @@
     </w:p>
     <w:p>
       <w:r>
+        <w:lastRenderedPageBreak/>
         <w:t xml:space="preserve">This metric provides different interpretations depending on the chosen value of </w:t>
       </w:r>
       <w:r>
@@ -4152,12 +4288,11 @@
       </w:r>
     </w:p>
     <w:p>
-      <w:r>
-        <w:t xml:space="preserve">There are various ways to measure similarity between sets of data, with Euclidean distance being another commonly used metric. While Euclidean distance focuses on the straight-line distance between two points in space, cosine similarity focuses on the angle between two vectors. This </w:t>
-      </w:r>
-      <w:r>
-        <w:lastRenderedPageBreak/>
-        <w:t>makes cosine similarity more robust in capturing the pattern similarities between two sets of data, even if their magnitudes differ.</w:t>
+      <w:pPr>
+        <w:jc w:val="both"/>
+      </w:pPr>
+      <w:r>
+        <w:t>There are various ways to measure similarity between sets of data, with Euclidean distance being another commonly used metric. While Euclidean distance focuses on the straight-line distance between two points in space, cosine similarity focuses on the angle between two vectors. This makes cosine similarity more robust in capturing the pattern similarities between two sets of data, even if their magnitudes differ.</w:t>
       </w:r>
     </w:p>
     <w:p>
@@ -4173,6 +4308,9 @@
       </w:r>
     </w:p>
     <w:p>
+      <w:pPr>
+        <w:jc w:val="both"/>
+      </w:pPr>
       <w:r>
         <w:t>The Jaccard coefficient measures similarity between finite sample sets and is defined as the size of the intersection divided by the size of the union of the sample sets:</w:t>
       </w:r>
@@ -4332,6 +4470,7 @@
         <w:pStyle w:val="2"/>
       </w:pPr>
       <w:r>
+        <w:lastRenderedPageBreak/>
         <w:t>Why does minimizing the MAE lead to forecasting the median</w:t>
       </w:r>
       <w:r>
@@ -4760,23 +4899,48 @@
         <w:pStyle w:val="2"/>
       </w:pPr>
       <w:r>
-        <w:lastRenderedPageBreak/>
         <w:t>Formula for R-Squared</w:t>
       </w:r>
     </w:p>
     <w:p>
       <w:pPr>
-        <w:rPr>
-          <w:b/>
-          <w:bCs/>
-        </w:rPr>
-      </w:pPr>
-      <w:r>
-        <w:rPr>
-          <w:b/>
-          <w:bCs/>
-        </w:rPr>
-        <w:t>R-squared (R</w:t>
+        <w:jc w:val="both"/>
+        <w:rPr>
+          <w:b/>
+          <w:bCs/>
+        </w:rPr>
+      </w:pPr>
+      <w:r>
+        <w:rPr>
+          <w:b/>
+          <w:bCs/>
+        </w:rPr>
+        <w:t>R-squared (</w:t>
+      </w:r>
+      <w:r>
+        <w:rPr>
+          <w:b/>
+          <w:bCs/>
+          <w:i/>
+          <w:iCs/>
+        </w:rPr>
+        <w:t>coefficient of determination</w:t>
+      </w:r>
+      <w:r>
+        <w:rPr>
+          <w:b/>
+          <w:bCs/>
+          <w:i/>
+          <w:iCs/>
+        </w:rPr>
+        <w:t xml:space="preserve">, </w:t>
+      </w:r>
+      <w:r>
+        <w:rPr>
+          <w:b/>
+          <w:bCs/>
+        </w:rPr>
+        <w:t>R</w:t>
       </w:r>
       <w:r>
         <w:rPr>
@@ -4894,7 +5058,89 @@
         <w:t>the more predictors you add the higher R^2 becomes.</w:t>
       </w:r>
     </w:p>
-    <w:p/>
+    <w:p>
+      <w:pPr>
+        <w:jc w:val="center"/>
+      </w:pPr>
+      <w:r>
+        <w:t>R</w:t>
+      </w:r>
+      <w:r>
+        <w:t>^</w:t>
+      </w:r>
+      <w:r>
+        <w:t>2=1−sum squared regression (SSR)</w:t>
+      </w:r>
+      <w:r>
+        <w:t>/</w:t>
+      </w:r>
+      <w:r>
+        <w:t>total sum of squares (SST)</w:t>
+      </w:r>
+      <w:r>
+        <w:t xml:space="preserve"> = </w:t>
+      </w:r>
+      <w:r>
+        <w:t>1−∑(yi−^yi)</w:t>
+      </w:r>
+      <w:r>
+        <w:t>^</w:t>
+      </w:r>
+      <w:r>
+        <w:t>2</w:t>
+      </w:r>
+      <w:r>
+        <w:t xml:space="preserve"> / </w:t>
+      </w:r>
+      <w:r>
+        <w:t>∑(yi−¯y)</w:t>
+      </w:r>
+      <w:r>
+        <w:t>^</w:t>
+      </w:r>
+      <w:r>
+        <w:t>2.</w:t>
+      </w:r>
+    </w:p>
+    <w:p>
+      <w:r>
+        <w:t xml:space="preserve">The </w:t>
+      </w:r>
+      <w:r>
+        <w:rPr>
+          <w:i/>
+          <w:iCs/>
+        </w:rPr>
+        <w:t>sum squared regression</w:t>
+      </w:r>
+      <w:r>
+        <w:t xml:space="preserve"> is the sum of the </w:t>
+      </w:r>
+      <w:hyperlink r:id="rId38" w:history="1">
+        <w:r>
+          <w:rPr>
+            <w:rStyle w:val="ad"/>
+          </w:rPr>
+          <w:t>residuals</w:t>
+        </w:r>
+      </w:hyperlink>
+      <w:r>
+        <w:t xml:space="preserve"> squared, and the </w:t>
+      </w:r>
+      <w:r>
+        <w:rPr>
+          <w:i/>
+          <w:iCs/>
+        </w:rPr>
+        <w:t>total sum of squares</w:t>
+      </w:r>
+      <w:r>
+        <w:t xml:space="preserve"> is the sum of the distance the data is away from the mean all squared. As it is a percentage it will take values between 0</w:t>
+      </w:r>
+      <w:r>
+        <w:t xml:space="preserve"> and 1.</w:t>
+      </w:r>
+    </w:p>
     <w:p>
       <w:pPr>
         <w:pStyle w:val="2"/>
@@ -4907,10 +5153,13 @@
       </w:r>
     </w:p>
     <w:p>
+      <w:pPr>
+        <w:jc w:val="both"/>
+      </w:pPr>
       <w:r>
         <w:t xml:space="preserve">A variance inflation factor (VIF) is a measure of the amount of multicollinearity in regression analysis. </w:t>
       </w:r>
-      <w:hyperlink r:id="rId38" w:history="1">
+      <w:hyperlink r:id="rId39" w:history="1">
         <w:r>
           <w:rPr>
             <w:rStyle w:val="ad"/>
@@ -4921,7 +5170,7 @@
       <w:r>
         <w:t xml:space="preserve"> exists when there is a correlation between multiple independent variables in a multiple regression model. This can adversely affect the </w:t>
       </w:r>
-      <w:hyperlink r:id="rId39" w:history="1">
+      <w:hyperlink r:id="rId40" w:history="1">
         <w:r>
           <w:rPr>
             <w:rStyle w:val="ad"/>
@@ -4934,6 +5183,9 @@
       </w:r>
     </w:p>
     <w:p>
+      <w:pPr>
+        <w:jc w:val="both"/>
+      </w:pPr>
       <w:r>
         <w:rPr>
           <w:rFonts w:hAnsi="Symbol"/>
@@ -4945,6 +5197,9 @@
       </w:r>
     </w:p>
     <w:p>
+      <w:pPr>
+        <w:jc w:val="both"/>
+      </w:pPr>
       <w:r>
         <w:rPr>
           <w:rFonts w:hAnsi="Symbol"/>
@@ -4995,6 +5250,7 @@
           <w:szCs w:val="24"/>
           <w14:ligatures w14:val="none"/>
         </w:rPr>
+        <w:lastRenderedPageBreak/>
         <w:t>VIF=1</w:t>
       </w:r>
       <w:r>
@@ -5128,7 +5384,7 @@
         <w:pStyle w:val="2"/>
       </w:pPr>
       <w:r>
-        <w:t>Explain Huber Loss</w:t>
+        <w:t>Huber Loss</w:t>
       </w:r>
     </w:p>
     <w:p>
@@ -5137,11 +5393,6 @@
       </w:r>
     </w:p>
     <w:p>
-      <w:pPr>
-        <w:rPr>
-          <w:lang w:val="ru-RU"/>
-        </w:rPr>
-      </w:pPr>
       <w:r>
         <w:rPr>
           <w:noProof/>
@@ -5165,7 +5416,7 @@
                     </pic:cNvPicPr>
                   </pic:nvPicPr>
                   <pic:blipFill>
-                    <a:blip r:embed="rId40">
+                    <a:blip r:embed="rId41">
                       <a:extLst>
                         <a:ext uri="{28A0092B-C50C-407E-A947-70E740481C1C}">
                           <a14:useLocalDpi xmlns:a14="http://schemas.microsoft.com/office/drawing/2010/main" val="0"/>
@@ -5199,7 +5450,61 @@
     </w:p>
     <w:p>
       <w:r>
-        <w:lastRenderedPageBreak/>
+        <w:rPr>
+          <w:noProof/>
+        </w:rPr>
+        <w:drawing>
+          <wp:inline distT="0" distB="0" distL="0" distR="0" wp14:anchorId="221EA836" wp14:editId="2B96FBC0">
+            <wp:extent cx="3155548" cy="2367926"/>
+            <wp:effectExtent l="0" t="0" r="6985" b="0"/>
+            <wp:docPr id="1487754106" name="Рисунок 3" descr="Blog: Machine Learning: Loss functions | Evergreen Innovations | Energy  Storage &amp; Renewable Energy Innovation"/>
+            <wp:cNvGraphicFramePr>
+              <a:graphicFrameLocks xmlns:a="http://schemas.openxmlformats.org/drawingml/2006/main" noChangeAspect="1"/>
+            </wp:cNvGraphicFramePr>
+            <a:graphic xmlns:a="http://schemas.openxmlformats.org/drawingml/2006/main">
+              <a:graphicData uri="http://schemas.openxmlformats.org/drawingml/2006/picture">
+                <pic:pic xmlns:pic="http://schemas.openxmlformats.org/drawingml/2006/picture">
+                  <pic:nvPicPr>
+                    <pic:cNvPr id="0" name="Picture 8" descr="Blog: Machine Learning: Loss functions | Evergreen Innovations | Energy  Storage &amp; Renewable Energy Innovation"/>
+                    <pic:cNvPicPr>
+                      <a:picLocks noChangeAspect="1" noChangeArrowheads="1"/>
+                    </pic:cNvPicPr>
+                  </pic:nvPicPr>
+                  <pic:blipFill>
+                    <a:blip r:embed="rId42" cstate="print">
+                      <a:extLst>
+                        <a:ext uri="{28A0092B-C50C-407E-A947-70E740481C1C}">
+                          <a14:useLocalDpi xmlns:a14="http://schemas.microsoft.com/office/drawing/2010/main" val="0"/>
+                        </a:ext>
+                      </a:extLst>
+                    </a:blip>
+                    <a:srcRect/>
+                    <a:stretch>
+                      <a:fillRect/>
+                    </a:stretch>
+                  </pic:blipFill>
+                  <pic:spPr bwMode="auto">
+                    <a:xfrm>
+                      <a:off x="0" y="0"/>
+                      <a:ext cx="3159105" cy="2370595"/>
+                    </a:xfrm>
+                    <a:prstGeom prst="rect">
+                      <a:avLst/>
+                    </a:prstGeom>
+                    <a:noFill/>
+                    <a:ln>
+                      <a:noFill/>
+                    </a:ln>
+                  </pic:spPr>
+                </pic:pic>
+              </a:graphicData>
+            </a:graphic>
+          </wp:inline>
+        </w:drawing>
+      </w:r>
+    </w:p>
+    <w:p>
+      <w:r>
         <w:t>Below are some advantages of Huber Loss –</w:t>
       </w:r>
     </w:p>
@@ -5315,6 +5620,7 @@
         </w:numPr>
       </w:pPr>
       <w:r>
+        <w:lastRenderedPageBreak/>
         <w:t>Less emphasis on smaller errors</w:t>
       </w:r>
     </w:p>
@@ -5346,7 +5652,7 @@
           <w:bdr w:val="none" w:sz="0" w:space="0" w:color="auto" w:frame="1"/>
         </w:rPr>
         <w:drawing>
-          <wp:inline distT="0" distB="0" distL="0" distR="0" wp14:anchorId="3FE98C5F" wp14:editId="20FFBCE2">
+          <wp:inline distT="0" distB="0" distL="0" distR="0" wp14:anchorId="3FE98C5F" wp14:editId="4A2727A8">
             <wp:extent cx="2522220" cy="2164709"/>
             <wp:effectExtent l="0" t="0" r="0" b="7620"/>
             <wp:docPr id="1709670142" name="Рисунок 2" descr="Изображение выглядит как текст, диаграмма, линия, Шрифт&#10;&#10;Автоматически созданное описание"/>
@@ -5363,7 +5669,7 @@
                     </pic:cNvPicPr>
                   </pic:nvPicPr>
                   <pic:blipFill>
-                    <a:blip r:embed="rId41" cstate="print">
+                    <a:blip r:embed="rId43" cstate="print">
                       <a:extLst>
                         <a:ext uri="{28A0092B-C50C-407E-A947-70E740481C1C}">
                           <a14:useLocalDpi xmlns:a14="http://schemas.microsoft.com/office/drawing/2010/main" val="0"/>
@@ -5396,18 +5702,23 @@
       </w:r>
     </w:p>
     <w:p>
+      <w:pPr>
+        <w:jc w:val="both"/>
+      </w:pPr>
       <w:r>
         <w:t>Although, most model outputs are accurate and close to the observed value, the outputs are themselves random variables, and thus have a distribution. Prediction intervals are necessary to get an idea about the likeliness of the correctness of our results. This likeliness determines an interval of possible values.</w:t>
       </w:r>
     </w:p>
     <w:p>
+      <w:pPr>
+        <w:jc w:val="both"/>
+      </w:pPr>
       <w:r>
         <w:t>Machine learning models work by minimizing (or maximizing) an objective function. An objective function translates the problem we are trying to solve into a mathematical formula to be minimized by the model. As the name suggests, the quantile regression loss function is applied to predict quantiles. A quantile is the value below which a fraction of observations in a group falls. For example, a prediction for quantile 0.9 should over-predict 90% of the times.</w:t>
       </w:r>
     </w:p>
     <w:p>
       <w:r>
-        <w:lastRenderedPageBreak/>
         <w:t>Given a prediction yi^p and outcome yi, the mean regression loss for a quantile q is</w:t>
       </w:r>
     </w:p>
@@ -5443,7 +5754,7 @@
                     </pic:cNvPicPr>
                   </pic:nvPicPr>
                   <pic:blipFill>
-                    <a:blip r:embed="rId42">
+                    <a:blip r:embed="rId44">
                       <a:extLst>
                         <a:ext uri="{28A0092B-C50C-407E-A947-70E740481C1C}">
                           <a14:useLocalDpi xmlns:a14="http://schemas.microsoft.com/office/drawing/2010/main" val="0"/>
@@ -5580,7 +5891,11 @@
         <w:t>q</w:t>
       </w:r>
       <w:r>
-        <w:t> equal to 0.75, over-predictions will be penalized by a factor of 0.75, and under-predictions by a factor of 0.25. The model will then try to avoid over-predictions approximately three times as hard as under-predictions, and the 0.75 quantile will be obtained.</w:t>
+        <w:t> equal to 0.75, over-predictions will be penalized by a factor of 0.75, and under-predictions by a factor of 0.25. The model will then try to avoid over-</w:t>
+      </w:r>
+      <w:r>
+        <w:lastRenderedPageBreak/>
+        <w:t>predictions approximately three times as hard as under-predictions, and the 0.75 quantile will be obtained.</w:t>
       </w:r>
     </w:p>
     <w:p>
@@ -5708,7 +6023,7 @@
         <w:jc w:val="both"/>
       </w:pPr>
       <w:r>
-        <w:t>The problem is framed as predicting the likelihood of an example belonging to class one, e.g. the class that you assign the integer value 1, whereas the other class is assigned the 0value 0.</w:t>
+        <w:t>The problem is framed as predicting the likelihood of an example belonging to class one, e.g. the class that you assign the integer value 1, whereas the other class is assigned the value 0.</w:t>
       </w:r>
     </w:p>
     <w:p>
@@ -5784,7 +6099,6 @@
           <w:b/>
           <w:bCs/>
         </w:rPr>
-        <w:lastRenderedPageBreak/>
         <w:t>Output Layer Configuration</w:t>
       </w:r>
       <w:r>
@@ -5907,6 +6221,7 @@
         <w:rPr>
           <w:rFonts w:eastAsia="Times New Roman"/>
         </w:rPr>
+        <w:lastRenderedPageBreak/>
         <w:t>Decision Trees</w:t>
       </w:r>
     </w:p>
@@ -5937,6 +6252,7 @@
         <w:textAlignment w:val="baseline"/>
         <w:rPr>
           <w:color w:val="1F2328"/>
+          <w:lang w:val="ru-RU"/>
         </w:rPr>
       </w:pPr>
       <w:r>
@@ -6060,6 +6376,12 @@
         </w:rPr>
         <w:t>is the probability of class j.</w:t>
       </w:r>
+      <w:r>
+        <w:rPr>
+          <w:color w:val="1F2328"/>
+        </w:rPr>
+        <w:t xml:space="preserve"> </w:t>
+      </w:r>
     </w:p>
     <w:p>
       <w:pPr>
@@ -6081,6 +6403,7 @@
       <w:pPr>
         <w:pStyle w:val="ac"/>
         <w:spacing w:after="240"/>
+        <w:jc w:val="both"/>
         <w:textAlignment w:val="baseline"/>
         <w:rPr>
           <w:color w:val="1F2328"/>
@@ -6427,7 +6750,6 @@
         <w:rPr>
           <w:rFonts w:eastAsia="Times New Roman"/>
         </w:rPr>
-        <w:lastRenderedPageBreak/>
         <w:t>Gini vs Entropy</w:t>
       </w:r>
     </w:p>
@@ -6454,6 +6776,7 @@
           <w:ilvl w:val="0"/>
           <w:numId w:val="25"/>
         </w:numPr>
+        <w:jc w:val="both"/>
       </w:pPr>
       <w:r>
         <w:t>Gini is the probability of misclassifying a randomly chosen element in a set while entropy measures the amount of uncertainty or randomness in a set.</w:t>
@@ -6466,6 +6789,7 @@
           <w:ilvl w:val="0"/>
           <w:numId w:val="25"/>
         </w:numPr>
+        <w:jc w:val="both"/>
       </w:pPr>
       <w:r>
         <w:t xml:space="preserve">The range of the Gini index is [0, </w:t>
@@ -6493,6 +6817,7 @@
           <w:ilvl w:val="0"/>
           <w:numId w:val="25"/>
         </w:numPr>
+        <w:jc w:val="both"/>
       </w:pPr>
       <w:r>
         <w:t>Gini index is a linear measure.</w:t>
@@ -6509,6 +6834,7 @@
           <w:ilvl w:val="0"/>
           <w:numId w:val="25"/>
         </w:numPr>
+        <w:jc w:val="both"/>
       </w:pPr>
       <w:r>
         <w:t>Gini can be interpreted as the expected error rate in a classifier. Entropy can be interpreted as the average amount of information needed to specify the class of an instance.</w:t>
@@ -6521,6 +6847,7 @@
           <w:ilvl w:val="0"/>
           <w:numId w:val="25"/>
         </w:numPr>
+        <w:jc w:val="both"/>
       </w:pPr>
       <w:r>
         <w:t>Gini is sensitive to the distribution of classes in a set. Entropy is sensitive to the number of classes.</w:t>
@@ -6535,6 +6862,7 @@
         </w:numPr>
       </w:pPr>
       <w:r>
+        <w:lastRenderedPageBreak/>
         <w:t>The computational complexity of the Gini index is O(c). Computational complexity of entropy is O(c * log(c)).</w:t>
       </w:r>
     </w:p>
@@ -6601,6 +6929,9 @@
       </w:r>
     </w:p>
     <w:p>
+      <w:pPr>
+        <w:jc w:val="both"/>
+      </w:pPr>
       <w:r>
         <w:t>Mean decrease in impurity is a metric used to evaluate the importance of a feature in decision tree algorithms, calculated as the average reduction in impurity brought by a feature across all trees in the model. This measure helps in understanding how well a feature can split the data into distinct classes, contributing to better model interpretation and explainability. The lower the impurity after a split, the more informative that feature is considered for making decisions.</w:t>
       </w:r>
@@ -6617,7 +6948,7 @@
       <w:r>
         <w:t>Permutation feature importance is a model inspection technique that measures the contribution of each feature to a </w:t>
       </w:r>
-      <w:hyperlink r:id="rId43" w:anchor="term-fitted" w:history="1">
+      <w:hyperlink r:id="rId45" w:anchor="term-fitted" w:history="1">
         <w:r>
           <w:rPr>
             <w:rStyle w:val="ad"/>
@@ -6628,7 +6959,7 @@
       <w:r>
         <w:t> model’s statistical performance on a given tabular dataset. This technique is particularly useful for non-linear or opaque </w:t>
       </w:r>
-      <w:hyperlink r:id="rId44" w:anchor="term-estimators" w:history="1">
+      <w:hyperlink r:id="rId46" w:anchor="term-estimators" w:history="1">
         <w:r>
           <w:rPr>
             <w:rStyle w:val="ad"/>
@@ -6639,7 +6970,7 @@
       <w:r>
         <w:t>, and involves randomly shuffling the values of a single feature and observing the resulting degradation of the model’s score </w:t>
       </w:r>
-      <w:hyperlink r:id="rId45" w:anchor="id2" w:history="1">
+      <w:hyperlink r:id="rId47" w:anchor="id2" w:history="1">
         <w:r>
           <w:rPr>
             <w:rStyle w:val="ad"/>
@@ -6715,7 +7046,6 @@
         </w:numPr>
       </w:pPr>
       <w:r>
-        <w:lastRenderedPageBreak/>
         <w:t>Compute the score sk,j of model m on corrupted data D~k,j.</w:t>
       </w:r>
     </w:p>
@@ -6855,6 +7185,7 @@
         <w:pStyle w:val="1"/>
       </w:pPr>
       <w:r>
+        <w:lastRenderedPageBreak/>
         <w:t>Clustering</w:t>
       </w:r>
     </w:p>
@@ -7115,11 +7446,7 @@
         <w:jc w:val="both"/>
       </w:pPr>
       <w:r>
-        <w:t xml:space="preserve">This metric is symmetric and does not depend in the label permutation. Therefore, this index is a measure of distances between different sample splits. ARI takes on values in the [−1,1] range. </w:t>
-      </w:r>
-      <w:r>
-        <w:lastRenderedPageBreak/>
-        <w:t>Negative values indicate the independence of splits, and positive values indicate that these splits are consistent (they match ARI=1).</w:t>
+        <w:t>This metric is symmetric and does not depend in the label permutation. Therefore, this index is a measure of distances between different sample splits. ARI takes on values in the [−1,1] range. Negative values indicate the independence of splits, and positive values indicate that these splits are consistent (they match ARI=1).</w:t>
       </w:r>
     </w:p>
     <w:p>
@@ -7142,7 +7469,11 @@
         <w:jc w:val="both"/>
       </w:pPr>
       <w:r>
-        <w:t>This metric is similar to ARI. It is also symmetric and does not depend on the labels’ values and permutation. It is defined by the entropy function and interprets a sample split as a discrete distribution (likelihood of assigning to a cluster is equal to the percent of objects in it). The MI index is defined as the mutual information for two distributions, corresponding to the sample split into clusters. Intuitively, the mutual information measures the share of information common for both clustering splits i.e. how information about one of them decreases the uncertainty of the other one.</w:t>
+        <w:t xml:space="preserve">This metric is similar to ARI. It is also symmetric and does not depend on the labels’ values and permutation. It is defined by the entropy function and interprets a sample split as a discrete distribution (likelihood of assigning to a cluster is equal to the percent of objects in it). The MI index is defined as the mutual information for two distributions, corresponding to the </w:t>
+      </w:r>
+      <w:r>
+        <w:lastRenderedPageBreak/>
+        <w:t>sample split into clusters. Intuitively, the mutual information measures the share of information common for both clustering splits i.e. how information about one of them decreases the uncertainty of the other one.</w:t>
       </w:r>
     </w:p>
     <w:p>
@@ -7302,7 +7633,6 @@
         <w:jc w:val="both"/>
       </w:pPr>
       <w:r>
-        <w:lastRenderedPageBreak/>
         <w:t>s=</w:t>
       </w:r>
       <w:r>
@@ -7333,130 +7663,8 @@
         <w:jc w:val="both"/>
       </w:pPr>
       <w:r>
+        <w:lastRenderedPageBreak/>
         <w:t>With the help of silhouette, we can identify the optimal number of clusters k (if we don’t know it already from the data) by taking the number of clusters that maximizes the silhouette coefficient.</w:t>
-      </w:r>
-    </w:p>
-    <w:p>
-      <w:pPr>
-        <w:pStyle w:val="1"/>
-      </w:pPr>
-      <w:r>
-        <w:t>Recommender Systems</w:t>
-      </w:r>
-    </w:p>
-    <w:p>
-      <w:pPr>
-        <w:pStyle w:val="2"/>
-      </w:pPr>
-      <w:r>
-        <w:t>MAP@K and MAR@K</w:t>
-      </w:r>
-    </w:p>
-    <w:p>
-      <w:r>
-        <w:t>A recommender system typically produces an ordered list of recommendations for each user in the test set. MAP@K gives insight into how relevant the list of recommended items are, whereas MAR@K gives insight into how well the recommender is able to recall all the items the user has rated positively in the test set.</w:t>
-      </w:r>
-    </w:p>
-    <w:p>
-      <w:pPr>
-        <w:pStyle w:val="2"/>
-      </w:pPr>
-      <w:r>
-        <w:t>Coverage</w:t>
-      </w:r>
-    </w:p>
-    <w:p>
-      <w:r>
-        <w:rPr>
-          <w:i/>
-          <w:iCs/>
-        </w:rPr>
-        <w:t>Coverage</w:t>
-      </w:r>
-      <w:r>
-        <w:t xml:space="preserve"> is the percent of items in the training data the model is able to recommend on a test set. The random recommender has nearly 100% coverage as expected. Surprisingly, the collaborative filter is only able to recommend 8.42% of the items it was trained on.</w:t>
-      </w:r>
-    </w:p>
-    <w:p>
-      <w:pPr>
-        <w:pStyle w:val="2"/>
-      </w:pPr>
-      <w:r>
-        <w:t>Diversity</w:t>
-      </w:r>
-    </w:p>
-    <w:p>
-      <w:r>
-        <w:t>Recommendation</w:t>
-      </w:r>
-      <w:r>
-        <w:rPr>
-          <w:b/>
-          <w:bCs/>
-        </w:rPr>
-        <w:t xml:space="preserve"> diversity </w:t>
-      </w:r>
-      <w:r>
-        <w:t>assesses how varied the recommended items are for each user. It reflects the breadth of item types or categories to which each user is exposed.</w:t>
-      </w:r>
-    </w:p>
-    <w:p>
-      <w:r>
-        <w:t xml:space="preserve">To compute this metric, you can measure the </w:t>
-      </w:r>
-      <w:r>
-        <w:rPr>
-          <w:b/>
-          <w:bCs/>
-        </w:rPr>
-        <w:t xml:space="preserve">intra-list diversity </w:t>
-      </w:r>
-      <w:r>
-        <w:t>by evaluating the average Cosine Distance between pairs of items inside the list. Then, you can average it across all users.   </w:t>
-      </w:r>
-    </w:p>
-    <w:p>
-      <w:r>
-        <w:t>Diversity is helpful if you expect users to have a better experience when they receive recommendations that span a diverse range of topics, genres, or characteristics. </w:t>
-      </w:r>
-    </w:p>
-    <w:p>
-      <w:r>
-        <w:t>However, while diversity helps check if a system can show a varied mix of items, it does not consider relevance. You can use this metric with ranking or predictive metrics to get a complete picture.</w:t>
-      </w:r>
-    </w:p>
-    <w:p>
-      <w:pPr>
-        <w:pStyle w:val="2"/>
-      </w:pPr>
-      <w:r>
-        <w:t>N</w:t>
-      </w:r>
-      <w:r>
-        <w:t>ovelty </w:t>
-      </w:r>
-    </w:p>
-    <w:p>
-      <w:r>
-        <w:rPr>
-          <w:b/>
-          <w:bCs/>
-        </w:rPr>
-        <w:t>Novelty</w:t>
-      </w:r>
-      <w:r>
-        <w:t xml:space="preserve"> assesses how unique the recommended items are to users. It measures the degree to which the suggested items differ from popular ones.  </w:t>
-      </w:r>
-    </w:p>
-    <w:p>
-      <w:r>
-        <w:t>You can compute novelty as the negative logarithm (base 2) of the probability of encountering a given item in a training set. High novelty corresponds to long-tail items that few users interacted with, and low novelty corresponds to popular items. Then, you can average the novelty inside the list and across users. </w:t>
-      </w:r>
-    </w:p>
-    <w:p>
-      <w:r>
-        <w:lastRenderedPageBreak/>
-        <w:t>Novelty reflects the system's ability to recommend items that are not well-known in the dataset. It is helpful for scenarios when you expect users to get new and unusual recommendations to stay engaged.</w:t>
       </w:r>
     </w:p>
     <w:p>
@@ -8136,7 +8344,7 @@
       <w:r>
         <w:t xml:space="preserve">, a massive advantage for use cases where the rank of the first relevant result is important, like chatbots or </w:t>
       </w:r>
-      <w:hyperlink r:id="rId46" w:history="1">
+      <w:hyperlink r:id="rId48" w:history="1">
         <w:r>
           <w:rPr>
             <w:rStyle w:val="ad"/>
@@ -8309,7 +8517,7 @@
         <w:t>precision@K</w:t>
       </w:r>
       <w:r>
-        <w:t xml:space="preserve"> always equals KK. Now that we have the </w:t>
+        <w:t xml:space="preserve"> always equals K. Now that we have the </w:t>
       </w:r>
       <w:r>
         <w:rPr>
@@ -8418,7 +8626,7 @@
         </w:rPr>
         <w:lastRenderedPageBreak/>
         <w:drawing>
-          <wp:inline distT="0" distB="0" distL="0" distR="0" wp14:anchorId="55596529" wp14:editId="618AB6B3">
+          <wp:inline distT="0" distB="0" distL="0" distR="0" wp14:anchorId="1AE4B2AE" wp14:editId="52A77C86">
             <wp:extent cx="2947776" cy="2419350"/>
             <wp:effectExtent l="0" t="0" r="5080" b="0"/>
             <wp:docPr id="1171755024" name="Рисунок 4" descr="Изображение выглядит как текст, снимок экрана, круг, Шрифт&#10;&#10;Автоматически созданное описание"/>
@@ -8435,7 +8643,7 @@
                     </pic:cNvPicPr>
                   </pic:nvPicPr>
                   <pic:blipFill>
-                    <a:blip r:embed="rId47" cstate="print">
+                    <a:blip r:embed="rId49" cstate="print">
                       <a:extLst>
                         <a:ext uri="{28A0092B-C50C-407E-A947-70E740481C1C}">
                           <a14:useLocalDpi xmlns:a14="http://schemas.microsoft.com/office/drawing/2010/main" val="0"/>
@@ -8499,7 +8707,174 @@
     </w:p>
     <w:p>
       <w:r>
-        <w:t>The primary disadvantage of MAP@K is the relKrelK</w:t>
+        <w:t xml:space="preserve">The primary disadvantage of MAP@K is the relK relevance parameter is binary. We must either view items as </w:t>
+      </w:r>
+      <w:r>
+        <w:rPr>
+          <w:i/>
+          <w:iCs/>
+        </w:rPr>
+        <w:t>relevant</w:t>
+      </w:r>
+      <w:r>
+        <w:t xml:space="preserve"> or </w:t>
+      </w:r>
+      <w:r>
+        <w:rPr>
+          <w:i/>
+          <w:iCs/>
+        </w:rPr>
+        <w:t>irrelevant</w:t>
+      </w:r>
+      <w:r>
+        <w:t>. It does not allow for items to be slightly more/less relevant than others</w:t>
+      </w:r>
+    </w:p>
+    <w:p>
+      <w:pPr>
+        <w:pStyle w:val="2"/>
+      </w:pPr>
+      <w:r>
+        <w:t>Normalized Discounted Cumulative Gain (NDCG@K)</w:t>
+      </w:r>
+    </w:p>
+    <w:p>
+      <w:r>
+        <w:rPr>
+          <w:b/>
+          <w:bCs/>
+          <w:i/>
+          <w:iCs/>
+        </w:rPr>
+        <w:t>N</w:t>
+      </w:r>
+      <w:r>
+        <w:rPr>
+          <w:i/>
+          <w:iCs/>
+        </w:rPr>
+        <w:t>ormalized</w:t>
+      </w:r>
+      <w:r>
+        <w:t> </w:t>
+      </w:r>
+      <w:r>
+        <w:rPr>
+          <w:b/>
+          <w:bCs/>
+          <w:i/>
+          <w:iCs/>
+        </w:rPr>
+        <w:t>D</w:t>
+      </w:r>
+      <w:r>
+        <w:rPr>
+          <w:i/>
+          <w:iCs/>
+        </w:rPr>
+        <w:t>iscounted</w:t>
+      </w:r>
+      <w:r>
+        <w:t> </w:t>
+      </w:r>
+      <w:r>
+        <w:rPr>
+          <w:b/>
+          <w:bCs/>
+          <w:i/>
+          <w:iCs/>
+        </w:rPr>
+        <w:t>C</w:t>
+      </w:r>
+      <w:r>
+        <w:rPr>
+          <w:i/>
+          <w:iCs/>
+        </w:rPr>
+        <w:t>umulative</w:t>
+      </w:r>
+      <w:r>
+        <w:t> </w:t>
+      </w:r>
+      <w:r>
+        <w:rPr>
+          <w:b/>
+          <w:bCs/>
+          <w:i/>
+          <w:iCs/>
+        </w:rPr>
+        <w:t>G</w:t>
+      </w:r>
+      <w:r>
+        <w:rPr>
+          <w:i/>
+          <w:iCs/>
+        </w:rPr>
+        <w:t>ain</w:t>
+      </w:r>
+      <w:r>
+        <w:t> </w:t>
+      </w:r>
+      <w:r>
+        <w:rPr>
+          <w:b/>
+          <w:bCs/>
+          <w:i/>
+          <w:iCs/>
+        </w:rPr>
+        <w:t>@K</w:t>
+      </w:r>
+      <w:r>
+        <w:t xml:space="preserve"> (NDCG@KNDCG@K) is another </w:t>
+      </w:r>
+      <w:r>
+        <w:rPr>
+          <w:i/>
+          <w:iCs/>
+        </w:rPr>
+        <w:t>order-aware metric</w:t>
+      </w:r>
+      <w:r>
+        <w:t xml:space="preserve"> that we can derive from a few simpler metrics. Starting with </w:t>
+      </w:r>
+      <w:r>
+        <w:rPr>
+          <w:b/>
+          <w:bCs/>
+        </w:rPr>
+        <w:t>C</w:t>
+      </w:r>
+      <w:r>
+        <w:t xml:space="preserve">umulative </w:t>
+      </w:r>
+      <w:r>
+        <w:rPr>
+          <w:b/>
+          <w:bCs/>
+        </w:rPr>
+        <w:t>G</w:t>
+      </w:r>
+      <w:r>
+        <w:t>ain calculated like so:</w:t>
+      </w:r>
+    </w:p>
+    <w:p>
+      <w:pPr>
+        <w:jc w:val="center"/>
+      </w:pPr>
+      <w:r>
+        <w:t>CG@K=∑</w:t>
+      </w:r>
+      <w:r>
+        <w:t>relevance_k</w:t>
+      </w:r>
+    </w:p>
+    <w:p>
+      <w:r>
+        <w:t>The rel</w:t>
+      </w:r>
+      <w:r>
+        <w:t>evance_k</w:t>
       </w:r>
       <w:r>
         <w:rPr>
@@ -8508,155 +8883,22 @@
         <w:t>​</w:t>
       </w:r>
       <w:r>
-        <w:t xml:space="preserve"> relevance parameter is binary. We must either view items as </w:t>
-      </w:r>
-      <w:r>
-        <w:rPr>
-          <w:i/>
-          <w:iCs/>
-        </w:rPr>
-        <w:t>relevant</w:t>
-      </w:r>
-      <w:r>
-        <w:t xml:space="preserve"> or </w:t>
-      </w:r>
-      <w:r>
-        <w:rPr>
-          <w:i/>
-          <w:iCs/>
-        </w:rPr>
-        <w:t>irrelevant</w:t>
-      </w:r>
-      <w:r>
-        <w:t>. It does not allow for items to be slightly more/less relevant than others</w:t>
-      </w:r>
-    </w:p>
-    <w:p>
-      <w:pPr>
-        <w:pStyle w:val="2"/>
-      </w:pPr>
-      <w:r>
-        <w:t>Normalized Discounted Cumulative Gain (NDCG@K)</w:t>
-      </w:r>
-    </w:p>
-    <w:p>
-      <w:r>
-        <w:rPr>
-          <w:b/>
-          <w:bCs/>
-          <w:i/>
-          <w:iCs/>
-        </w:rPr>
-        <w:t>N</w:t>
-      </w:r>
-      <w:r>
-        <w:rPr>
-          <w:i/>
-          <w:iCs/>
-        </w:rPr>
-        <w:t>ormalized</w:t>
-      </w:r>
-      <w:r>
-        <w:t> </w:t>
-      </w:r>
-      <w:r>
-        <w:rPr>
-          <w:b/>
-          <w:bCs/>
-          <w:i/>
-          <w:iCs/>
-        </w:rPr>
-        <w:t>D</w:t>
-      </w:r>
-      <w:r>
-        <w:rPr>
-          <w:i/>
-          <w:iCs/>
-        </w:rPr>
-        <w:t>iscounted</w:t>
-      </w:r>
-      <w:r>
-        <w:t> </w:t>
-      </w:r>
-      <w:r>
-        <w:rPr>
-          <w:b/>
-          <w:bCs/>
-          <w:i/>
-          <w:iCs/>
-        </w:rPr>
-        <w:t>C</w:t>
-      </w:r>
-      <w:r>
-        <w:rPr>
-          <w:i/>
-          <w:iCs/>
-        </w:rPr>
-        <w:t>umulative</w:t>
-      </w:r>
-      <w:r>
-        <w:t> </w:t>
-      </w:r>
-      <w:r>
-        <w:rPr>
-          <w:b/>
-          <w:bCs/>
-          <w:i/>
-          <w:iCs/>
-        </w:rPr>
-        <w:t>G</w:t>
-      </w:r>
-      <w:r>
-        <w:rPr>
-          <w:i/>
-          <w:iCs/>
-        </w:rPr>
-        <w:t>ain</w:t>
-      </w:r>
-      <w:r>
-        <w:t> </w:t>
-      </w:r>
-      <w:r>
-        <w:rPr>
-          <w:b/>
-          <w:bCs/>
-          <w:i/>
-          <w:iCs/>
-        </w:rPr>
-        <w:t>@K</w:t>
-      </w:r>
-      <w:r>
-        <w:t xml:space="preserve"> (NDCG@KNDCG@K) is another </w:t>
-      </w:r>
-      <w:r>
-        <w:rPr>
-          <w:i/>
-          <w:iCs/>
-        </w:rPr>
-        <w:t>order-aware metric</w:t>
-      </w:r>
-      <w:r>
-        <w:t xml:space="preserve"> that we can derive from a few simpler metrics. Starting with </w:t>
-      </w:r>
-      <w:r>
-        <w:rPr>
-          <w:b/>
-          <w:bCs/>
-        </w:rPr>
-        <w:t>C</w:t>
-      </w:r>
-      <w:r>
-        <w:t xml:space="preserve">umulative </w:t>
-      </w:r>
-      <w:r>
-        <w:rPr>
-          <w:b/>
-          <w:bCs/>
-        </w:rPr>
-        <w:t>G</w:t>
-      </w:r>
-      <w:r>
-        <w:t>ain calculated like so:</w:t>
+        <w:t xml:space="preserve"> variable is a range of relevance ranks where *0* is the least relevant, and some higher value is the most relevant.</w:t>
+      </w:r>
+    </w:p>
+    <w:p>
+      <w:r>
+        <w:t xml:space="preserve">To handle this lack of order awareness, we modify the metric to create </w:t>
+      </w:r>
+      <w:r>
+        <w:rPr>
+          <w:i/>
+          <w:iCs/>
+        </w:rPr>
+        <w:t>DCG@K</w:t>
+      </w:r>
+      <w:r>
+        <w:t>, adding a penalty in the form of log2(1+k) to the formula:</w:t>
       </w:r>
     </w:p>
     <w:p>
@@ -8664,42 +8906,19 @@
         <w:jc w:val="center"/>
       </w:pPr>
       <w:r>
-        <w:t>CG@K=∑</w:t>
-      </w:r>
-      <w:r>
-        <w:t>relevance_k</w:t>
-      </w:r>
-    </w:p>
-    <w:p>
-      <w:r>
-        <w:t>The rel</w:t>
-      </w:r>
-      <w:r>
-        <w:t>evance_k</w:t>
-      </w:r>
-      <w:r>
-        <w:rPr>
-          <w:rFonts w:ascii="Arial" w:hAnsi="Arial" w:cs="Arial"/>
-        </w:rPr>
-        <w:t>​</w:t>
-      </w:r>
-      <w:r>
-        <w:t xml:space="preserve"> variable is a range of relevance ranks where *0* is the least relevant, and some higher value is the most relevant.</w:t>
-      </w:r>
-    </w:p>
-    <w:p>
-      <w:r>
-        <w:t xml:space="preserve">To handle this lack of order awareness, we modify the metric to create </w:t>
-      </w:r>
-      <w:r>
-        <w:rPr>
-          <w:i/>
-          <w:iCs/>
-        </w:rPr>
-        <w:t>DCG@K</w:t>
-      </w:r>
-      <w:r>
-        <w:t>, adding a penalty in the form of log2(1+k) to the formula:</w:t>
+        <w:t>DCG@2=∑rel</w:t>
+      </w:r>
+      <w:r>
+        <w:t>evance_</w:t>
+      </w:r>
+      <w:r>
+        <w:t>k</w:t>
+      </w:r>
+      <w:r>
+        <w:t xml:space="preserve"> / </w:t>
+      </w:r>
+      <w:r>
+        <w:t>log2(1+k)</w:t>
       </w:r>
     </w:p>
     <w:p>
@@ -8707,31 +8926,11 @@
         <w:jc w:val="center"/>
       </w:pPr>
       <w:r>
-        <w:t>DCG@2=∑rel</w:t>
-      </w:r>
-      <w:r>
-        <w:t>evance_</w:t>
-      </w:r>
-      <w:r>
-        <w:t>k</w:t>
-      </w:r>
-      <w:r>
-        <w:t xml:space="preserve"> / </w:t>
-      </w:r>
-      <w:r>
-        <w:t>log2(1+k)</w:t>
-      </w:r>
-    </w:p>
-    <w:p>
-      <w:pPr>
-        <w:jc w:val="center"/>
-      </w:pPr>
-      <w:r>
         <w:rPr>
           <w:noProof/>
         </w:rPr>
         <w:drawing>
-          <wp:inline distT="0" distB="0" distL="0" distR="0" wp14:anchorId="218FE4F2" wp14:editId="284ECB51">
+          <wp:inline distT="0" distB="0" distL="0" distR="0" wp14:anchorId="7E610D2C" wp14:editId="6C4351C9">
             <wp:extent cx="2051050" cy="1154551"/>
             <wp:effectExtent l="0" t="0" r="6350" b="7620"/>
             <wp:docPr id="1445895385" name="Рисунок 2" descr="Discounted gain (DCG) formula"/>
@@ -8748,7 +8947,7 @@
                     </pic:cNvPicPr>
                   </pic:nvPicPr>
                   <pic:blipFill>
-                    <a:blip r:embed="rId48" cstate="print">
+                    <a:blip r:embed="rId50" cstate="print">
                       <a:extLst>
                         <a:ext uri="{28A0092B-C50C-407E-A947-70E740481C1C}">
                           <a14:useLocalDpi xmlns:a14="http://schemas.microsoft.com/office/drawing/2010/main" val="0"/>
@@ -8808,7 +9007,7 @@
           <w:noProof/>
         </w:rPr>
         <w:drawing>
-          <wp:inline distT="0" distB="0" distL="0" distR="0" wp14:anchorId="71DAAD20" wp14:editId="6D30A87F">
+          <wp:inline distT="0" distB="0" distL="0" distR="0" wp14:anchorId="6DA56F26" wp14:editId="7EA5EAA1">
             <wp:extent cx="3689350" cy="2076763"/>
             <wp:effectExtent l="0" t="0" r="6350" b="0"/>
             <wp:docPr id="318353737" name="Рисунок 3" descr="DCG example computation"/>
@@ -8825,7 +9024,7 @@
                     </pic:cNvPicPr>
                   </pic:nvPicPr>
                   <pic:blipFill>
-                    <a:blip r:embed="rId49" cstate="print">
+                    <a:blip r:embed="rId51" cstate="print">
                       <a:extLst>
                         <a:ext uri="{28A0092B-C50C-407E-A947-70E740481C1C}">
                           <a14:useLocalDpi xmlns:a14="http://schemas.microsoft.com/office/drawing/2010/main" val="0"/>
@@ -8858,6 +9057,9 @@
       </w:r>
     </w:p>
     <w:p>
+      <w:pPr>
+        <w:jc w:val="both"/>
+      </w:pPr>
       <w:r>
         <w:t xml:space="preserve">Unfortunately, </w:t>
       </w:r>
@@ -8924,7 +9126,7 @@
           <w:noProof/>
         </w:rPr>
         <w:drawing>
-          <wp:inline distT="0" distB="0" distL="0" distR="0" wp14:anchorId="7EBD0459" wp14:editId="345CC00C">
+          <wp:inline distT="0" distB="0" distL="0" distR="0" wp14:anchorId="3E271CFF" wp14:editId="7D903BDF">
             <wp:extent cx="2139950" cy="1204594"/>
             <wp:effectExtent l="0" t="0" r="0" b="0"/>
             <wp:docPr id="20927551" name="Рисунок 4" descr="Normalized DCG (NDCG) formula"/>
@@ -8941,7 +9143,7 @@
                     </pic:cNvPicPr>
                   </pic:nvPicPr>
                   <pic:blipFill>
-                    <a:blip r:embed="rId50" cstate="print">
+                    <a:blip r:embed="rId52" cstate="print">
                       <a:extLst>
                         <a:ext uri="{28A0092B-C50C-407E-A947-70E740481C1C}">
                           <a14:useLocalDpi xmlns:a14="http://schemas.microsoft.com/office/drawing/2010/main" val="0"/>
@@ -8974,6 +9176,9 @@
       </w:r>
     </w:p>
     <w:p>
+      <w:pPr>
+        <w:jc w:val="both"/>
+      </w:pPr>
       <w:r>
         <w:rPr>
           <w:i/>
@@ -9003,6 +9208,9 @@
       </w:r>
     </w:p>
     <w:p>
+      <w:pPr>
+        <w:jc w:val="both"/>
+      </w:pPr>
       <w:r>
         <w:rPr>
           <w:i/>
@@ -9064,70 +9272,204 @@
         <w:t>, we assume that the most relevant items are ranked highest and in order of relevance.</w:t>
       </w:r>
     </w:p>
+    <w:p>
+      <w:pPr>
+        <w:rPr>
+          <w:b/>
+          <w:bCs/>
+        </w:rPr>
+      </w:pPr>
+      <w:r>
+        <w:rPr>
+          <w:b/>
+          <w:bCs/>
+        </w:rPr>
+        <w:t>Pros and Cons</w:t>
+      </w:r>
+    </w:p>
+    <w:p>
+      <w:r>
+        <w:rPr>
+          <w:i/>
+          <w:iCs/>
+        </w:rPr>
+        <w:t>NDCG@K</w:t>
+      </w:r>
+      <w:r>
+        <w:t xml:space="preserve"> is one of the most popular offline metrics for evaluating IR systems, in particular web search engines. That is because </w:t>
+      </w:r>
+      <w:r>
+        <w:rPr>
+          <w:i/>
+          <w:iCs/>
+        </w:rPr>
+        <w:t>NDCG@K</w:t>
+      </w:r>
+      <w:r>
+        <w:t xml:space="preserve"> optimizes for highly relevant documents, is </w:t>
+      </w:r>
+      <w:r>
+        <w:rPr>
+          <w:i/>
+          <w:iCs/>
+        </w:rPr>
+        <w:t>order-aware</w:t>
+      </w:r>
+      <w:r>
+        <w:t>, and is easily interpretable.</w:t>
+      </w:r>
+    </w:p>
+    <w:p>
+      <w:r>
+        <w:t xml:space="preserve">However, there is a significant disadvantage to </w:t>
+      </w:r>
+      <w:r>
+        <w:rPr>
+          <w:i/>
+          <w:iCs/>
+        </w:rPr>
+        <w:t>NDCG@K</w:t>
+      </w:r>
+      <w:r>
+        <w:t>. Not only do we need to know which items are relevant for a particular query, but we need to know whether each item is more/less relevant than other items; the data requirements are more complex.</w:t>
+      </w:r>
+    </w:p>
     <w:p/>
     <w:p>
       <w:pPr>
-        <w:rPr>
-          <w:b/>
-          <w:bCs/>
-        </w:rPr>
-      </w:pPr>
-      <w:r>
-        <w:rPr>
-          <w:b/>
-          <w:bCs/>
-        </w:rPr>
-        <w:t>Pros and Cons</w:t>
-      </w:r>
-    </w:p>
-    <w:p>
-      <w:r>
-        <w:rPr>
-          <w:i/>
-          <w:iCs/>
-        </w:rPr>
-        <w:t>NDCG@K</w:t>
-      </w:r>
-      <w:r>
-        <w:t xml:space="preserve"> is one of the most popular offline metrics for evaluating IR systems, in particular web search engines. That is because </w:t>
-      </w:r>
-      <w:r>
-        <w:rPr>
-          <w:i/>
-          <w:iCs/>
-        </w:rPr>
-        <w:t>NDCG@K</w:t>
-      </w:r>
-      <w:r>
-        <w:t xml:space="preserve"> optimizes for highly relevant documents, is </w:t>
-      </w:r>
-      <w:r>
-        <w:rPr>
-          <w:i/>
-          <w:iCs/>
-        </w:rPr>
-        <w:t>order-aware</w:t>
-      </w:r>
-      <w:r>
-        <w:t>, and is easily interpretable.</w:t>
-      </w:r>
-    </w:p>
-    <w:p>
-      <w:r>
-        <w:t xml:space="preserve">However, there is a significant disadvantage to </w:t>
-      </w:r>
-      <w:r>
-        <w:rPr>
-          <w:i/>
-          <w:iCs/>
-        </w:rPr>
-        <w:t>NDCG@K</w:t>
-      </w:r>
-      <w:r>
-        <w:t>. Not only do we need to know which items are relevant for a particular query, but we need to know whether each item is more/less relevant than other items; the data requirements are more complex.</w:t>
-      </w:r>
-    </w:p>
-    <w:p/>
+        <w:pStyle w:val="1"/>
+      </w:pPr>
+      <w:r>
+        <w:t>Recommender Systems</w:t>
+      </w:r>
+    </w:p>
+    <w:p>
+      <w:pPr>
+        <w:pStyle w:val="2"/>
+      </w:pPr>
+      <w:r>
+        <w:t>MAP@K and MAR@K</w:t>
+      </w:r>
+    </w:p>
+    <w:p>
+      <w:r>
+        <w:t>A recommender system typically produces an ordered list of recommendations for each user in the test set. MAP@K gives insight into how relevant the list of recommended items are, whereas MAR@K gives insight into how well the recommender is able to recall all the items the user has rated positively in the test set.</w:t>
+      </w:r>
+    </w:p>
+    <w:p>
+      <w:pPr>
+        <w:pStyle w:val="2"/>
+      </w:pPr>
+      <w:r>
+        <w:lastRenderedPageBreak/>
+        <w:t>Coverage</w:t>
+      </w:r>
+    </w:p>
+    <w:p>
+      <w:r>
+        <w:rPr>
+          <w:i/>
+          <w:iCs/>
+        </w:rPr>
+        <w:t>Coverage</w:t>
+      </w:r>
+      <w:r>
+        <w:t xml:space="preserve"> is the percent of items in the training data the model is able to recommend on a test set. The random recommender has nearly 100% coverage as expected. Surprisingly, the collaborative filter is only able to recommend 8.42% of the items it was trained on.</w:t>
+      </w:r>
+    </w:p>
+    <w:p>
+      <w:pPr>
+        <w:pStyle w:val="2"/>
+      </w:pPr>
+      <w:r>
+        <w:t>Diversity</w:t>
+      </w:r>
+    </w:p>
+    <w:p>
+      <w:pPr>
+        <w:jc w:val="both"/>
+      </w:pPr>
+      <w:r>
+        <w:t>Recommendation</w:t>
+      </w:r>
+      <w:r>
+        <w:rPr>
+          <w:b/>
+          <w:bCs/>
+        </w:rPr>
+        <w:t xml:space="preserve"> diversity </w:t>
+      </w:r>
+      <w:r>
+        <w:t>assesses how varied the recommended items are for each user. It reflects the breadth of item types or categories to which each user is exposed.</w:t>
+      </w:r>
+    </w:p>
+    <w:p>
+      <w:pPr>
+        <w:jc w:val="both"/>
+      </w:pPr>
+      <w:r>
+        <w:t xml:space="preserve">To compute this metric, you can measure the </w:t>
+      </w:r>
+      <w:r>
+        <w:rPr>
+          <w:b/>
+          <w:bCs/>
+        </w:rPr>
+        <w:t xml:space="preserve">intra-list diversity </w:t>
+      </w:r>
+      <w:r>
+        <w:t>by evaluating the average Cosine Distance between pairs of items inside the list. Then, you can average it across all users.   </w:t>
+      </w:r>
+    </w:p>
+    <w:p>
+      <w:pPr>
+        <w:jc w:val="both"/>
+      </w:pPr>
+      <w:r>
+        <w:t>Diversity is helpful if you expect users to have a better experience when they receive recommendations that span a diverse range of topics, genres, or characteristics. </w:t>
+      </w:r>
+    </w:p>
+    <w:p>
+      <w:pPr>
+        <w:jc w:val="both"/>
+      </w:pPr>
+      <w:r>
+        <w:t>However, while diversity helps check if a system can show a varied mix of items, it does not consider relevance. You can use this metric with ranking or predictive metrics to get a complete picture.</w:t>
+      </w:r>
+    </w:p>
+    <w:p>
+      <w:pPr>
+        <w:pStyle w:val="2"/>
+      </w:pPr>
+      <w:r>
+        <w:t>N</w:t>
+      </w:r>
+      <w:r>
+        <w:t>ovelty </w:t>
+      </w:r>
+    </w:p>
+    <w:p>
+      <w:r>
+        <w:rPr>
+          <w:b/>
+          <w:bCs/>
+        </w:rPr>
+        <w:t>Novelty</w:t>
+      </w:r>
+      <w:r>
+        <w:t xml:space="preserve"> assesses how unique the recommended items are to users. It measures the degree to which the suggested items differ from popular ones.  </w:t>
+      </w:r>
+    </w:p>
+    <w:p>
+      <w:r>
+        <w:t>You can compute novelty as the negative logarithm (base 2) of the probability of encountering a given item in a training set. High novelty corresponds to long-tail items that few users interacted with, and low novelty corresponds to popular items. Then, you can average the novelty inside the list and across users. </w:t>
+      </w:r>
+    </w:p>
+    <w:p>
+      <w:r>
+        <w:t>Novelty reflects the system's ability to recommend items that are not well-known in the dataset. It is helpful for scenarios when you expect users to get new and unusual recommendations to stay engaged.</w:t>
+      </w:r>
+    </w:p>
     <w:p>
       <w:pPr>
         <w:pStyle w:val="1"/>
@@ -9199,7 +9541,7 @@
           <w:numId w:val="36"/>
         </w:numPr>
       </w:pPr>
-      <w:hyperlink r:id="rId51" w:history="1">
+      <w:hyperlink r:id="rId53" w:history="1">
         <w:r>
           <w:rPr>
             <w:rStyle w:val="ad"/>
@@ -9218,7 +9560,7 @@
           <w:numId w:val="36"/>
         </w:numPr>
       </w:pPr>
-      <w:hyperlink r:id="rId52" w:history="1">
+      <w:hyperlink r:id="rId54" w:history="1">
         <w:r>
           <w:rPr>
             <w:rStyle w:val="ad"/>
@@ -9237,7 +9579,7 @@
           <w:numId w:val="36"/>
         </w:numPr>
       </w:pPr>
-      <w:hyperlink r:id="rId53" w:history="1">
+      <w:hyperlink r:id="rId55" w:history="1">
         <w:r>
           <w:rPr>
             <w:rStyle w:val="ad"/>
@@ -9281,7 +9623,7 @@
           <w:numId w:val="37"/>
         </w:numPr>
       </w:pPr>
-      <w:hyperlink r:id="rId54" w:history="1">
+      <w:hyperlink r:id="rId56" w:history="1">
         <w:r>
           <w:rPr>
             <w:rStyle w:val="ad"/>
@@ -9300,7 +9642,7 @@
           <w:numId w:val="37"/>
         </w:numPr>
       </w:pPr>
-      <w:hyperlink r:id="rId55" w:history="1">
+      <w:hyperlink r:id="rId57" w:history="1">
         <w:r>
           <w:rPr>
             <w:rStyle w:val="ad"/>
@@ -9320,7 +9662,7 @@
           <w:numId w:val="37"/>
         </w:numPr>
       </w:pPr>
-      <w:hyperlink r:id="rId56" w:history="1">
+      <w:hyperlink r:id="rId58" w:history="1">
         <w:r>
           <w:rPr>
             <w:rStyle w:val="ad"/>
@@ -9478,7 +9820,6 @@
     </w:p>
     <w:p>
       <w:r>
-        <w:lastRenderedPageBreak/>
         <w:t xml:space="preserve">Hence, the triplet loss architecture helps us learn distributed embedding through the concept of similarity and dissimilarity. </w:t>
       </w:r>
       <w:r>
@@ -9509,7 +9850,7 @@
                     <pic:cNvPicPr/>
                   </pic:nvPicPr>
                   <pic:blipFill>
-                    <a:blip r:embed="rId57"/>
+                    <a:blip r:embed="rId59"/>
                     <a:stretch>
                       <a:fillRect/>
                     </a:stretch>
@@ -9537,6 +9878,7 @@
     </w:p>
     <w:p>
       <w:r>
+        <w:lastRenderedPageBreak/>
         <w:t>An anchor (with fixed identity) negative is an image that doesn’t share the class with the anchor—so, with a greater distance. In contrast, a positive is a point closer to the anchor, displaying a similar image. The model attempts to diminish the difference between similar classes while increasing the difference between different classes.</w:t>
       </w:r>
     </w:p>
@@ -9557,7 +9899,7 @@
       <w:r>
         <w:t>Although both triplet loss and contrastive loss are loss functions used in siamese networks—</w:t>
       </w:r>
-      <w:hyperlink r:id="rId58" w:tgtFrame="_blank" w:history="1">
+      <w:hyperlink r:id="rId60" w:tgtFrame="_blank" w:history="1">
         <w:r>
           <w:rPr>
             <w:rStyle w:val="ad"/>

</xml_diff>